<commit_message>
Add screenshots to the lab word document
</commit_message>
<xml_diff>
--- a/lab07/CSCI1411-Lab07-arrays and typedef.docx
+++ b/lab07/CSCI1411-Lab07-arrays and typedef.docx
@@ -1,6 +1,6 @@
 
 <file path=word/document.xml><?xml version="1.0" encoding="utf-8"?>
-<w:document xmlns:wpc="http://schemas.microsoft.com/office/word/2010/wordprocessingCanvas" xmlns:cx="http://schemas.microsoft.com/office/drawing/2014/chartex" xmlns:cx1="http://schemas.microsoft.com/office/drawing/2015/9/8/chartex" xmlns:mc="http://schemas.openxmlformats.org/markup-compatibility/2006" xmlns:o="urn:schemas-microsoft-com:office:office" xmlns:r="http://schemas.openxmlformats.org/officeDocument/2006/relationships" xmlns:m="http://schemas.openxmlformats.org/officeDocument/2006/math" xmlns:v="urn:schemas-microsoft-com:vml" xmlns:wp14="http://schemas.microsoft.com/office/word/2010/wordprocessingDrawing" xmlns:wp="http://schemas.openxmlformats.org/drawingml/2006/wordprocessingDrawing" xmlns:w10="urn:schemas-microsoft-com:office:word" xmlns:w="http://schemas.openxmlformats.org/wordprocessingml/2006/main" xmlns:w14="http://schemas.microsoft.com/office/word/2010/wordml" xmlns:w15="http://schemas.microsoft.com/office/word/2012/wordml" xmlns:w16se="http://schemas.microsoft.com/office/word/2015/wordml/symex" xmlns:wpg="http://schemas.microsoft.com/office/word/2010/wordprocessingGroup" xmlns:wpi="http://schemas.microsoft.com/office/word/2010/wordprocessingInk" xmlns:wne="http://schemas.microsoft.com/office/word/2006/wordml" xmlns:wps="http://schemas.microsoft.com/office/word/2010/wordprocessingShape" mc:Ignorable="w14 w15 w16se wp14">
+<w:document xmlns:wpc="http://schemas.microsoft.com/office/word/2010/wordprocessingCanvas" xmlns:mo="http://schemas.microsoft.com/office/mac/office/2008/main" xmlns:mc="http://schemas.openxmlformats.org/markup-compatibility/2006" xmlns:mv="urn:schemas-microsoft-com:mac:vml" xmlns:o="urn:schemas-microsoft-com:office:office" xmlns:r="http://schemas.openxmlformats.org/officeDocument/2006/relationships" xmlns:m="http://schemas.openxmlformats.org/officeDocument/2006/math" xmlns:v="urn:schemas-microsoft-com:vml" xmlns:wp14="http://schemas.microsoft.com/office/word/2010/wordprocessingDrawing" xmlns:wp="http://schemas.openxmlformats.org/drawingml/2006/wordprocessingDrawing" xmlns:w10="urn:schemas-microsoft-com:office:word" xmlns:w="http://schemas.openxmlformats.org/wordprocessingml/2006/main" xmlns:w14="http://schemas.microsoft.com/office/word/2010/wordml" xmlns:w15="http://schemas.microsoft.com/office/word/2012/wordml" xmlns:wpg="http://schemas.microsoft.com/office/word/2010/wordprocessingGroup" xmlns:wpi="http://schemas.microsoft.com/office/word/2010/wordprocessingInk" xmlns:wne="http://schemas.microsoft.com/office/word/2006/wordml" xmlns:wps="http://schemas.microsoft.com/office/word/2010/wordprocessingShape" mc:Ignorable="w14 w15 wp14">
   <w:body>
     <w:p>
       <w:pPr>
@@ -989,249 +989,249 @@
           <w:color w:val="000000"/>
         </w:rPr>
       </w:pPr>
+      <w:r>
+        <w:rPr>
+          <w:rFonts w:ascii="Courier New" w:hAnsi="Courier New" w:cs="Courier New"/>
+          <w:b/>
+          <w:color w:val="0000FF"/>
+        </w:rPr>
+        <w:t>bool</w:t>
+      </w:r>
+      <w:r>
+        <w:rPr>
+          <w:rFonts w:ascii="Courier New" w:hAnsi="Courier New" w:cs="Courier New"/>
+          <w:b/>
+          <w:color w:val="000000"/>
+        </w:rPr>
+        <w:t xml:space="preserve"> </w:t>
+      </w:r>
+      <w:proofErr w:type="spellStart"/>
       <w:proofErr w:type="gramStart"/>
       <w:r>
         <w:rPr>
           <w:rFonts w:ascii="Courier New" w:hAnsi="Courier New" w:cs="Courier New"/>
           <w:b/>
+          <w:color w:val="000000"/>
+        </w:rPr>
+        <w:t>addCar</w:t>
+      </w:r>
+      <w:proofErr w:type="spellEnd"/>
+      <w:r>
+        <w:rPr>
+          <w:rFonts w:ascii="Courier New" w:hAnsi="Courier New" w:cs="Courier New"/>
+          <w:b/>
+          <w:color w:val="000000"/>
+        </w:rPr>
+        <w:t>(</w:t>
+      </w:r>
+      <w:proofErr w:type="gramEnd"/>
+      <w:r>
+        <w:rPr>
+          <w:rFonts w:ascii="Courier New" w:hAnsi="Courier New" w:cs="Courier New"/>
+          <w:b/>
+          <w:color w:val="2B91AF"/>
+        </w:rPr>
+        <w:t>Car</w:t>
+      </w:r>
+      <w:r>
+        <w:rPr>
+          <w:rFonts w:ascii="Courier New" w:hAnsi="Courier New" w:cs="Courier New"/>
+          <w:b/>
+          <w:color w:val="000000"/>
+        </w:rPr>
+        <w:t xml:space="preserve"> </w:t>
+      </w:r>
+      <w:proofErr w:type="spellStart"/>
+      <w:r>
+        <w:rPr>
+          <w:rFonts w:ascii="Courier New" w:hAnsi="Courier New" w:cs="Courier New"/>
+          <w:b/>
+          <w:color w:val="808080"/>
+        </w:rPr>
+        <w:t>CarToAdd</w:t>
+      </w:r>
+      <w:proofErr w:type="spellEnd"/>
+      <w:r>
+        <w:rPr>
+          <w:rFonts w:ascii="Courier New" w:hAnsi="Courier New" w:cs="Courier New"/>
+          <w:b/>
+          <w:color w:val="000000"/>
+        </w:rPr>
+        <w:t xml:space="preserve">, </w:t>
+      </w:r>
+      <w:r>
+        <w:rPr>
+          <w:rFonts w:ascii="Courier New" w:hAnsi="Courier New" w:cs="Courier New"/>
+          <w:b/>
+          <w:color w:val="2B91AF"/>
+        </w:rPr>
+        <w:t>Car</w:t>
+      </w:r>
+      <w:r>
+        <w:rPr>
+          <w:rFonts w:ascii="Courier New" w:hAnsi="Courier New" w:cs="Courier New"/>
+          <w:b/>
+          <w:color w:val="000000"/>
+        </w:rPr>
+        <w:t xml:space="preserve"> </w:t>
+      </w:r>
+      <w:proofErr w:type="spellStart"/>
+      <w:r>
+        <w:rPr>
+          <w:rFonts w:ascii="Courier New" w:hAnsi="Courier New" w:cs="Courier New"/>
+          <w:b/>
+          <w:color w:val="808080"/>
+        </w:rPr>
+        <w:t>carArray</w:t>
+      </w:r>
+      <w:proofErr w:type="spellEnd"/>
+      <w:r>
+        <w:rPr>
+          <w:rFonts w:ascii="Courier New" w:hAnsi="Courier New" w:cs="Courier New"/>
+          <w:b/>
+          <w:color w:val="000000"/>
+        </w:rPr>
+        <w:t xml:space="preserve">[], </w:t>
+      </w:r>
+      <w:proofErr w:type="spellStart"/>
+      <w:r>
+        <w:rPr>
+          <w:rFonts w:ascii="Courier New" w:hAnsi="Courier New" w:cs="Courier New"/>
+          <w:b/>
           <w:color w:val="0000FF"/>
         </w:rPr>
-        <w:t>bool</w:t>
-      </w:r>
+        <w:t>int</w:t>
+      </w:r>
+      <w:proofErr w:type="spellEnd"/>
+      <w:r>
+        <w:rPr>
+          <w:rFonts w:ascii="Courier New" w:hAnsi="Courier New" w:cs="Courier New"/>
+          <w:b/>
+          <w:color w:val="000000"/>
+        </w:rPr>
+        <w:t xml:space="preserve"> &amp;</w:t>
+      </w:r>
+      <w:proofErr w:type="spellStart"/>
+      <w:r>
+        <w:rPr>
+          <w:rFonts w:ascii="Courier New" w:hAnsi="Courier New" w:cs="Courier New"/>
+          <w:b/>
+          <w:color w:val="808080"/>
+        </w:rPr>
+        <w:t>currentSize</w:t>
+      </w:r>
+      <w:proofErr w:type="spellEnd"/>
+      <w:r>
+        <w:rPr>
+          <w:rFonts w:ascii="Courier New" w:hAnsi="Courier New" w:cs="Courier New"/>
+          <w:b/>
+          <w:color w:val="000000"/>
+        </w:rPr>
+        <w:t xml:space="preserve">, </w:t>
+      </w:r>
+      <w:proofErr w:type="spellStart"/>
+      <w:r>
+        <w:rPr>
+          <w:rFonts w:ascii="Courier New" w:hAnsi="Courier New" w:cs="Courier New"/>
+          <w:b/>
+          <w:color w:val="0000FF"/>
+        </w:rPr>
+        <w:t>const</w:t>
+      </w:r>
+      <w:proofErr w:type="spellEnd"/>
+      <w:r>
+        <w:rPr>
+          <w:rFonts w:ascii="Courier New" w:hAnsi="Courier New" w:cs="Courier New"/>
+          <w:b/>
+          <w:color w:val="000000"/>
+        </w:rPr>
+        <w:t xml:space="preserve"> </w:t>
+      </w:r>
+      <w:proofErr w:type="spellStart"/>
+      <w:r>
+        <w:rPr>
+          <w:rFonts w:ascii="Courier New" w:hAnsi="Courier New" w:cs="Courier New"/>
+          <w:b/>
+          <w:color w:val="0000FF"/>
+        </w:rPr>
+        <w:t>int</w:t>
+      </w:r>
+      <w:proofErr w:type="spellEnd"/>
+      <w:r>
+        <w:rPr>
+          <w:rFonts w:ascii="Courier New" w:hAnsi="Courier New" w:cs="Courier New"/>
+          <w:b/>
+          <w:color w:val="000000"/>
+        </w:rPr>
+        <w:t xml:space="preserve"> </w:t>
+      </w:r>
+      <w:r>
+        <w:rPr>
+          <w:rFonts w:ascii="Courier New" w:hAnsi="Courier New" w:cs="Courier New"/>
+          <w:b/>
+          <w:color w:val="808080"/>
+        </w:rPr>
+        <w:t>MAXSIZE</w:t>
+      </w:r>
+      <w:r>
+        <w:rPr>
+          <w:rFonts w:ascii="Courier New" w:hAnsi="Courier New" w:cs="Courier New"/>
+          <w:b/>
+          <w:color w:val="000000"/>
+        </w:rPr>
+        <w:t>);</w:t>
+      </w:r>
+    </w:p>
+    <w:p>
+      <w:pPr>
+        <w:autoSpaceDE w:val="0"/>
+        <w:autoSpaceDN w:val="0"/>
+        <w:adjustRightInd w:val="0"/>
+        <w:spacing w:after="0" w:line="240" w:lineRule="auto"/>
+        <w:ind w:left="360"/>
+        <w:rPr>
+          <w:rFonts w:ascii="Courier New" w:hAnsi="Courier New" w:cs="Courier New"/>
+          <w:b/>
+          <w:color w:val="000000"/>
+        </w:rPr>
+      </w:pPr>
+      <w:r>
+        <w:rPr>
+          <w:rFonts w:ascii="Courier New" w:hAnsi="Courier New" w:cs="Courier New"/>
+          <w:b/>
+          <w:color w:val="0000FF"/>
+        </w:rPr>
+        <w:t>void</w:t>
+      </w:r>
+      <w:r>
+        <w:rPr>
+          <w:rFonts w:ascii="Courier New" w:hAnsi="Courier New" w:cs="Courier New"/>
+          <w:b/>
+          <w:color w:val="000000"/>
+        </w:rPr>
+        <w:t xml:space="preserve"> </w:t>
+      </w:r>
+      <w:proofErr w:type="spellStart"/>
+      <w:proofErr w:type="gramStart"/>
+      <w:r>
+        <w:rPr>
+          <w:rFonts w:ascii="Courier New" w:hAnsi="Courier New" w:cs="Courier New"/>
+          <w:b/>
+          <w:color w:val="000000"/>
+        </w:rPr>
+        <w:t>listCars</w:t>
+      </w:r>
+      <w:proofErr w:type="spellEnd"/>
+      <w:r>
+        <w:rPr>
+          <w:rFonts w:ascii="Courier New" w:hAnsi="Courier New" w:cs="Courier New"/>
+          <w:b/>
+          <w:color w:val="000000"/>
+        </w:rPr>
+        <w:t>(</w:t>
+      </w:r>
+      <w:proofErr w:type="spellStart"/>
       <w:proofErr w:type="gramEnd"/>
-      <w:r>
-        <w:rPr>
-          <w:rFonts w:ascii="Courier New" w:hAnsi="Courier New" w:cs="Courier New"/>
-          <w:b/>
-          <w:color w:val="000000"/>
-        </w:rPr>
-        <w:t xml:space="preserve"> </w:t>
-      </w:r>
-      <w:proofErr w:type="spellStart"/>
-      <w:r>
-        <w:rPr>
-          <w:rFonts w:ascii="Courier New" w:hAnsi="Courier New" w:cs="Courier New"/>
-          <w:b/>
-          <w:color w:val="000000"/>
-        </w:rPr>
-        <w:t>addCar</w:t>
-      </w:r>
-      <w:proofErr w:type="spellEnd"/>
-      <w:r>
-        <w:rPr>
-          <w:rFonts w:ascii="Courier New" w:hAnsi="Courier New" w:cs="Courier New"/>
-          <w:b/>
-          <w:color w:val="000000"/>
-        </w:rPr>
-        <w:t>(</w:t>
-      </w:r>
-      <w:r>
-        <w:rPr>
-          <w:rFonts w:ascii="Courier New" w:hAnsi="Courier New" w:cs="Courier New"/>
-          <w:b/>
-          <w:color w:val="2B91AF"/>
-        </w:rPr>
-        <w:t>Car</w:t>
-      </w:r>
-      <w:r>
-        <w:rPr>
-          <w:rFonts w:ascii="Courier New" w:hAnsi="Courier New" w:cs="Courier New"/>
-          <w:b/>
-          <w:color w:val="000000"/>
-        </w:rPr>
-        <w:t xml:space="preserve"> </w:t>
-      </w:r>
-      <w:proofErr w:type="spellStart"/>
-      <w:r>
-        <w:rPr>
-          <w:rFonts w:ascii="Courier New" w:hAnsi="Courier New" w:cs="Courier New"/>
-          <w:b/>
-          <w:color w:val="808080"/>
-        </w:rPr>
-        <w:t>CarToAdd</w:t>
-      </w:r>
-      <w:proofErr w:type="spellEnd"/>
-      <w:r>
-        <w:rPr>
-          <w:rFonts w:ascii="Courier New" w:hAnsi="Courier New" w:cs="Courier New"/>
-          <w:b/>
-          <w:color w:val="000000"/>
-        </w:rPr>
-        <w:t xml:space="preserve">, </w:t>
-      </w:r>
-      <w:r>
-        <w:rPr>
-          <w:rFonts w:ascii="Courier New" w:hAnsi="Courier New" w:cs="Courier New"/>
-          <w:b/>
-          <w:color w:val="2B91AF"/>
-        </w:rPr>
-        <w:t>Car</w:t>
-      </w:r>
-      <w:r>
-        <w:rPr>
-          <w:rFonts w:ascii="Courier New" w:hAnsi="Courier New" w:cs="Courier New"/>
-          <w:b/>
-          <w:color w:val="000000"/>
-        </w:rPr>
-        <w:t xml:space="preserve"> </w:t>
-      </w:r>
-      <w:proofErr w:type="spellStart"/>
-      <w:r>
-        <w:rPr>
-          <w:rFonts w:ascii="Courier New" w:hAnsi="Courier New" w:cs="Courier New"/>
-          <w:b/>
-          <w:color w:val="808080"/>
-        </w:rPr>
-        <w:t>carArray</w:t>
-      </w:r>
-      <w:proofErr w:type="spellEnd"/>
-      <w:r>
-        <w:rPr>
-          <w:rFonts w:ascii="Courier New" w:hAnsi="Courier New" w:cs="Courier New"/>
-          <w:b/>
-          <w:color w:val="000000"/>
-        </w:rPr>
-        <w:t xml:space="preserve">[], </w:t>
-      </w:r>
-      <w:proofErr w:type="spellStart"/>
-      <w:r>
-        <w:rPr>
-          <w:rFonts w:ascii="Courier New" w:hAnsi="Courier New" w:cs="Courier New"/>
-          <w:b/>
-          <w:color w:val="0000FF"/>
-        </w:rPr>
-        <w:t>int</w:t>
-      </w:r>
-      <w:proofErr w:type="spellEnd"/>
-      <w:r>
-        <w:rPr>
-          <w:rFonts w:ascii="Courier New" w:hAnsi="Courier New" w:cs="Courier New"/>
-          <w:b/>
-          <w:color w:val="000000"/>
-        </w:rPr>
-        <w:t xml:space="preserve"> &amp;</w:t>
-      </w:r>
-      <w:proofErr w:type="spellStart"/>
-      <w:r>
-        <w:rPr>
-          <w:rFonts w:ascii="Courier New" w:hAnsi="Courier New" w:cs="Courier New"/>
-          <w:b/>
-          <w:color w:val="808080"/>
-        </w:rPr>
-        <w:t>currentSize</w:t>
-      </w:r>
-      <w:proofErr w:type="spellEnd"/>
-      <w:r>
-        <w:rPr>
-          <w:rFonts w:ascii="Courier New" w:hAnsi="Courier New" w:cs="Courier New"/>
-          <w:b/>
-          <w:color w:val="000000"/>
-        </w:rPr>
-        <w:t xml:space="preserve">, </w:t>
-      </w:r>
-      <w:proofErr w:type="spellStart"/>
-      <w:r>
-        <w:rPr>
-          <w:rFonts w:ascii="Courier New" w:hAnsi="Courier New" w:cs="Courier New"/>
-          <w:b/>
-          <w:color w:val="0000FF"/>
-        </w:rPr>
-        <w:t>const</w:t>
-      </w:r>
-      <w:proofErr w:type="spellEnd"/>
-      <w:r>
-        <w:rPr>
-          <w:rFonts w:ascii="Courier New" w:hAnsi="Courier New" w:cs="Courier New"/>
-          <w:b/>
-          <w:color w:val="000000"/>
-        </w:rPr>
-        <w:t xml:space="preserve"> </w:t>
-      </w:r>
-      <w:proofErr w:type="spellStart"/>
-      <w:r>
-        <w:rPr>
-          <w:rFonts w:ascii="Courier New" w:hAnsi="Courier New" w:cs="Courier New"/>
-          <w:b/>
-          <w:color w:val="0000FF"/>
-        </w:rPr>
-        <w:t>int</w:t>
-      </w:r>
-      <w:proofErr w:type="spellEnd"/>
-      <w:r>
-        <w:rPr>
-          <w:rFonts w:ascii="Courier New" w:hAnsi="Courier New" w:cs="Courier New"/>
-          <w:b/>
-          <w:color w:val="000000"/>
-        </w:rPr>
-        <w:t xml:space="preserve"> </w:t>
-      </w:r>
-      <w:r>
-        <w:rPr>
-          <w:rFonts w:ascii="Courier New" w:hAnsi="Courier New" w:cs="Courier New"/>
-          <w:b/>
-          <w:color w:val="808080"/>
-        </w:rPr>
-        <w:t>MAXSIZE</w:t>
-      </w:r>
-      <w:r>
-        <w:rPr>
-          <w:rFonts w:ascii="Courier New" w:hAnsi="Courier New" w:cs="Courier New"/>
-          <w:b/>
-          <w:color w:val="000000"/>
-        </w:rPr>
-        <w:t>);</w:t>
-      </w:r>
-    </w:p>
-    <w:p>
-      <w:pPr>
-        <w:autoSpaceDE w:val="0"/>
-        <w:autoSpaceDN w:val="0"/>
-        <w:adjustRightInd w:val="0"/>
-        <w:spacing w:after="0" w:line="240" w:lineRule="auto"/>
-        <w:ind w:left="360"/>
-        <w:rPr>
-          <w:rFonts w:ascii="Courier New" w:hAnsi="Courier New" w:cs="Courier New"/>
-          <w:b/>
-          <w:color w:val="000000"/>
-        </w:rPr>
-      </w:pPr>
-      <w:proofErr w:type="gramStart"/>
-      <w:r>
-        <w:rPr>
-          <w:rFonts w:ascii="Courier New" w:hAnsi="Courier New" w:cs="Courier New"/>
-          <w:b/>
-          <w:color w:val="0000FF"/>
-        </w:rPr>
-        <w:t>void</w:t>
-      </w:r>
-      <w:proofErr w:type="gramEnd"/>
-      <w:r>
-        <w:rPr>
-          <w:rFonts w:ascii="Courier New" w:hAnsi="Courier New" w:cs="Courier New"/>
-          <w:b/>
-          <w:color w:val="000000"/>
-        </w:rPr>
-        <w:t xml:space="preserve"> </w:t>
-      </w:r>
-      <w:proofErr w:type="spellStart"/>
-      <w:r>
-        <w:rPr>
-          <w:rFonts w:ascii="Courier New" w:hAnsi="Courier New" w:cs="Courier New"/>
-          <w:b/>
-          <w:color w:val="000000"/>
-        </w:rPr>
-        <w:t>listCars</w:t>
-      </w:r>
-      <w:proofErr w:type="spellEnd"/>
-      <w:r>
-        <w:rPr>
-          <w:rFonts w:ascii="Courier New" w:hAnsi="Courier New" w:cs="Courier New"/>
-          <w:b/>
-          <w:color w:val="000000"/>
-        </w:rPr>
-        <w:t>(</w:t>
-      </w:r>
-      <w:proofErr w:type="spellStart"/>
       <w:r>
         <w:rPr>
           <w:rFonts w:ascii="Courier New" w:hAnsi="Courier New" w:cs="Courier New"/>
@@ -1860,14 +1860,6 @@
         <w:t>.ignore</w:t>
       </w:r>
       <w:proofErr w:type="spellEnd"/>
-      <w:r>
-        <w:rPr>
-          <w:rFonts w:ascii="Courier New" w:hAnsi="Courier New" w:cs="Courier New"/>
-          <w:b/>
-          <w:color w:val="000000"/>
-        </w:rPr>
-        <w:t>(</w:t>
-      </w:r>
       <w:proofErr w:type="gramEnd"/>
       <w:r>
         <w:rPr>
@@ -1875,7 +1867,7 @@
           <w:b/>
           <w:color w:val="000000"/>
         </w:rPr>
-        <w:t>);</w:t>
+        <w:t>();</w:t>
       </w:r>
       <w:r>
         <w:rPr>
@@ -2053,14 +2045,78 @@
         <w:tab/>
       </w:r>
       <w:proofErr w:type="spellStart"/>
+      <w:r>
+        <w:rPr>
+          <w:rFonts w:ascii="Courier New" w:hAnsi="Courier New" w:cs="Courier New"/>
+          <w:b/>
+          <w:color w:val="000000"/>
+        </w:rPr>
+        <w:t>getline</w:t>
+      </w:r>
+      <w:proofErr w:type="spellEnd"/>
+      <w:r>
+        <w:rPr>
+          <w:rFonts w:ascii="Courier New" w:hAnsi="Courier New" w:cs="Courier New"/>
+          <w:b/>
+          <w:color w:val="000000"/>
+        </w:rPr>
+        <w:t>(</w:t>
+      </w:r>
       <w:proofErr w:type="gramStart"/>
       <w:r>
         <w:rPr>
           <w:rFonts w:ascii="Courier New" w:hAnsi="Courier New" w:cs="Courier New"/>
           <w:b/>
-          <w:color w:val="000000"/>
-        </w:rPr>
-        <w:t>getline</w:t>
+          <w:color w:val="808080"/>
+        </w:rPr>
+        <w:t>in</w:t>
+      </w:r>
+      <w:r>
+        <w:rPr>
+          <w:rFonts w:ascii="Courier New" w:hAnsi="Courier New" w:cs="Courier New"/>
+          <w:b/>
+          <w:color w:val="000000"/>
+        </w:rPr>
+        <w:t>,car1.model</w:t>
+      </w:r>
+      <w:proofErr w:type="gramEnd"/>
+      <w:r>
+        <w:rPr>
+          <w:rFonts w:ascii="Courier New" w:hAnsi="Courier New" w:cs="Courier New"/>
+          <w:b/>
+          <w:color w:val="000000"/>
+        </w:rPr>
+        <w:t>);</w:t>
+      </w:r>
+    </w:p>
+    <w:p>
+      <w:pPr>
+        <w:autoSpaceDE w:val="0"/>
+        <w:autoSpaceDN w:val="0"/>
+        <w:adjustRightInd w:val="0"/>
+        <w:spacing w:after="0" w:line="240" w:lineRule="auto"/>
+        <w:rPr>
+          <w:rFonts w:ascii="Courier New" w:hAnsi="Courier New" w:cs="Courier New"/>
+          <w:b/>
+          <w:color w:val="000000"/>
+        </w:rPr>
+      </w:pPr>
+      <w:r>
+        <w:rPr>
+          <w:rFonts w:ascii="Courier New" w:hAnsi="Courier New" w:cs="Courier New"/>
+          <w:b/>
+          <w:color w:val="000000"/>
+        </w:rPr>
+        <w:tab/>
+      </w:r>
+      <w:proofErr w:type="spellStart"/>
+      <w:r>
+        <w:rPr>
+          <w:rFonts w:ascii="Courier New" w:hAnsi="Courier New" w:cs="Courier New"/>
+          <w:b/>
+          <w:color w:val="000000"/>
+        </w:rPr>
+        <w:t>cout</w:t>
       </w:r>
       <w:proofErr w:type="spellEnd"/>
       <w:r>
@@ -2069,347 +2125,291 @@
           <w:b/>
           <w:color w:val="000000"/>
         </w:rPr>
+        <w:t xml:space="preserve"> </w:t>
+      </w:r>
+      <w:r>
+        <w:rPr>
+          <w:rFonts w:ascii="Courier New" w:hAnsi="Courier New" w:cs="Courier New"/>
+          <w:b/>
+          <w:color w:val="008080"/>
+        </w:rPr>
+        <w:t>&lt;&lt;</w:t>
+      </w:r>
+      <w:r>
+        <w:rPr>
+          <w:rFonts w:ascii="Courier New" w:hAnsi="Courier New" w:cs="Courier New"/>
+          <w:b/>
+          <w:color w:val="000000"/>
+        </w:rPr>
+        <w:t xml:space="preserve"> </w:t>
+      </w:r>
+      <w:r>
+        <w:rPr>
+          <w:rFonts w:ascii="Courier New" w:hAnsi="Courier New" w:cs="Courier New"/>
+          <w:b/>
+          <w:color w:val="A31515"/>
+        </w:rPr>
+        <w:t>"\</w:t>
+      </w:r>
+      <w:proofErr w:type="spellStart"/>
+      <w:r>
+        <w:rPr>
+          <w:rFonts w:ascii="Courier New" w:hAnsi="Courier New" w:cs="Courier New"/>
+          <w:b/>
+          <w:color w:val="A31515"/>
+        </w:rPr>
+        <w:t>nYear</w:t>
+      </w:r>
+      <w:proofErr w:type="spellEnd"/>
+      <w:r>
+        <w:rPr>
+          <w:rFonts w:ascii="Courier New" w:hAnsi="Courier New" w:cs="Courier New"/>
+          <w:b/>
+          <w:color w:val="A31515"/>
+        </w:rPr>
+        <w:t>: "</w:t>
+      </w:r>
+      <w:r>
+        <w:rPr>
+          <w:rFonts w:ascii="Courier New" w:hAnsi="Courier New" w:cs="Courier New"/>
+          <w:b/>
+          <w:color w:val="000000"/>
+        </w:rPr>
+        <w:t>;</w:t>
+      </w:r>
+    </w:p>
+    <w:p>
+      <w:pPr>
+        <w:autoSpaceDE w:val="0"/>
+        <w:autoSpaceDN w:val="0"/>
+        <w:adjustRightInd w:val="0"/>
+        <w:spacing w:after="0" w:line="240" w:lineRule="auto"/>
+        <w:rPr>
+          <w:rFonts w:ascii="Courier New" w:hAnsi="Courier New" w:cs="Courier New"/>
+          <w:b/>
+          <w:color w:val="000000"/>
+        </w:rPr>
+      </w:pPr>
+      <w:r>
+        <w:rPr>
+          <w:rFonts w:ascii="Courier New" w:hAnsi="Courier New" w:cs="Courier New"/>
+          <w:b/>
+          <w:color w:val="000000"/>
+        </w:rPr>
+        <w:tab/>
+      </w:r>
+      <w:r>
+        <w:rPr>
+          <w:rFonts w:ascii="Courier New" w:hAnsi="Courier New" w:cs="Courier New"/>
+          <w:b/>
+          <w:color w:val="808080"/>
+        </w:rPr>
+        <w:t>in</w:t>
+      </w:r>
+      <w:r>
+        <w:rPr>
+          <w:rFonts w:ascii="Courier New" w:hAnsi="Courier New" w:cs="Courier New"/>
+          <w:b/>
+          <w:color w:val="000000"/>
+        </w:rPr>
+        <w:t xml:space="preserve"> </w:t>
+      </w:r>
+      <w:r>
+        <w:rPr>
+          <w:rFonts w:ascii="Courier New" w:hAnsi="Courier New" w:cs="Courier New"/>
+          <w:b/>
+          <w:color w:val="008080"/>
+        </w:rPr>
+        <w:t>&gt;&gt;</w:t>
+      </w:r>
+      <w:r>
+        <w:rPr>
+          <w:rFonts w:ascii="Courier New" w:hAnsi="Courier New" w:cs="Courier New"/>
+          <w:b/>
+          <w:color w:val="000000"/>
+        </w:rPr>
+        <w:t xml:space="preserve"> car1.year;</w:t>
+      </w:r>
+    </w:p>
+    <w:p>
+      <w:pPr>
+        <w:autoSpaceDE w:val="0"/>
+        <w:autoSpaceDN w:val="0"/>
+        <w:adjustRightInd w:val="0"/>
+        <w:spacing w:after="0" w:line="240" w:lineRule="auto"/>
+        <w:rPr>
+          <w:rFonts w:ascii="Courier New" w:hAnsi="Courier New" w:cs="Courier New"/>
+          <w:b/>
+          <w:color w:val="000000"/>
+        </w:rPr>
+      </w:pPr>
+      <w:r>
+        <w:rPr>
+          <w:rFonts w:ascii="Courier New" w:hAnsi="Courier New" w:cs="Courier New"/>
+          <w:b/>
+          <w:color w:val="000000"/>
+        </w:rPr>
+        <w:tab/>
+      </w:r>
+      <w:proofErr w:type="spellStart"/>
+      <w:r>
+        <w:rPr>
+          <w:rFonts w:ascii="Courier New" w:hAnsi="Courier New" w:cs="Courier New"/>
+          <w:b/>
+          <w:color w:val="000000"/>
+        </w:rPr>
+        <w:t>cout</w:t>
+      </w:r>
+      <w:proofErr w:type="spellEnd"/>
+      <w:r>
+        <w:rPr>
+          <w:rFonts w:ascii="Courier New" w:hAnsi="Courier New" w:cs="Courier New"/>
+          <w:b/>
+          <w:color w:val="000000"/>
+        </w:rPr>
+        <w:t xml:space="preserve"> </w:t>
+      </w:r>
+      <w:r>
+        <w:rPr>
+          <w:rFonts w:ascii="Courier New" w:hAnsi="Courier New" w:cs="Courier New"/>
+          <w:b/>
+          <w:color w:val="008080"/>
+        </w:rPr>
+        <w:t>&lt;&lt;</w:t>
+      </w:r>
+      <w:r>
+        <w:rPr>
+          <w:rFonts w:ascii="Courier New" w:hAnsi="Courier New" w:cs="Courier New"/>
+          <w:b/>
+          <w:color w:val="000000"/>
+        </w:rPr>
+        <w:t xml:space="preserve"> </w:t>
+      </w:r>
+      <w:proofErr w:type="spellStart"/>
+      <w:r>
+        <w:rPr>
+          <w:rFonts w:ascii="Courier New" w:hAnsi="Courier New" w:cs="Courier New"/>
+          <w:b/>
+          <w:color w:val="000000"/>
+        </w:rPr>
+        <w:t>endl</w:t>
+      </w:r>
+      <w:proofErr w:type="spellEnd"/>
+      <w:r>
+        <w:rPr>
+          <w:rFonts w:ascii="Courier New" w:hAnsi="Courier New" w:cs="Courier New"/>
+          <w:b/>
+          <w:color w:val="000000"/>
+        </w:rPr>
+        <w:t>;</w:t>
+      </w:r>
+    </w:p>
+    <w:p>
+      <w:pPr>
+        <w:autoSpaceDE w:val="0"/>
+        <w:autoSpaceDN w:val="0"/>
+        <w:adjustRightInd w:val="0"/>
+        <w:spacing w:after="0" w:line="240" w:lineRule="auto"/>
+        <w:rPr>
+          <w:rFonts w:ascii="Courier New" w:hAnsi="Courier New" w:cs="Courier New"/>
+          <w:b/>
+          <w:color w:val="000000"/>
+        </w:rPr>
+      </w:pPr>
+      <w:r>
+        <w:rPr>
+          <w:rFonts w:ascii="Courier New" w:hAnsi="Courier New" w:cs="Courier New"/>
+          <w:b/>
+          <w:color w:val="000000"/>
+        </w:rPr>
+        <w:tab/>
+      </w:r>
+      <w:r>
+        <w:rPr>
+          <w:rFonts w:ascii="Courier New" w:hAnsi="Courier New" w:cs="Courier New"/>
+          <w:b/>
+          <w:color w:val="0000FF"/>
+        </w:rPr>
+        <w:t>return</w:t>
+      </w:r>
+      <w:r>
+        <w:rPr>
+          <w:rFonts w:ascii="Courier New" w:hAnsi="Courier New" w:cs="Courier New"/>
+          <w:b/>
+          <w:color w:val="000000"/>
+        </w:rPr>
+        <w:t xml:space="preserve"> car1;</w:t>
+      </w:r>
+    </w:p>
+    <w:p>
+      <w:pPr>
+        <w:autoSpaceDE w:val="0"/>
+        <w:autoSpaceDN w:val="0"/>
+        <w:adjustRightInd w:val="0"/>
+        <w:spacing w:after="0" w:line="240" w:lineRule="auto"/>
+        <w:rPr>
+          <w:rFonts w:ascii="Courier New" w:hAnsi="Courier New" w:cs="Courier New"/>
+          <w:b/>
+          <w:color w:val="000000"/>
+        </w:rPr>
+      </w:pPr>
+      <w:r>
+        <w:rPr>
+          <w:rFonts w:ascii="Courier New" w:hAnsi="Courier New" w:cs="Courier New"/>
+          <w:b/>
+          <w:color w:val="000000"/>
+        </w:rPr>
+        <w:t>}</w:t>
+      </w:r>
+    </w:p>
+    <w:p>
+      <w:pPr>
+        <w:autoSpaceDE w:val="0"/>
+        <w:autoSpaceDN w:val="0"/>
+        <w:adjustRightInd w:val="0"/>
+        <w:spacing w:after="0" w:line="240" w:lineRule="auto"/>
+        <w:rPr>
+          <w:rFonts w:ascii="Courier New" w:hAnsi="Courier New" w:cs="Courier New"/>
+          <w:b/>
+          <w:color w:val="000000"/>
+        </w:rPr>
+      </w:pPr>
+      <w:r>
+        <w:rPr>
+          <w:rFonts w:ascii="Courier New" w:hAnsi="Courier New" w:cs="Courier New"/>
+          <w:b/>
+          <w:color w:val="0000FF"/>
+        </w:rPr>
+        <w:t>bool</w:t>
+      </w:r>
+      <w:r>
+        <w:rPr>
+          <w:rFonts w:ascii="Courier New" w:hAnsi="Courier New" w:cs="Courier New"/>
+          <w:b/>
+          <w:color w:val="000000"/>
+        </w:rPr>
+        <w:t xml:space="preserve"> </w:t>
+      </w:r>
+      <w:proofErr w:type="spellStart"/>
+      <w:proofErr w:type="gramStart"/>
+      <w:r>
+        <w:rPr>
+          <w:rFonts w:ascii="Courier New" w:hAnsi="Courier New" w:cs="Courier New"/>
+          <w:b/>
+          <w:color w:val="000000"/>
+        </w:rPr>
+        <w:t>addCar</w:t>
+      </w:r>
+      <w:proofErr w:type="spellEnd"/>
+      <w:r>
+        <w:rPr>
+          <w:rFonts w:ascii="Courier New" w:hAnsi="Courier New" w:cs="Courier New"/>
+          <w:b/>
+          <w:color w:val="000000"/>
+        </w:rPr>
         <w:t>(</w:t>
       </w:r>
       <w:proofErr w:type="gramEnd"/>
-      <w:r>
-        <w:rPr>
-          <w:rFonts w:ascii="Courier New" w:hAnsi="Courier New" w:cs="Courier New"/>
-          <w:b/>
-          <w:color w:val="808080"/>
-        </w:rPr>
-        <w:t>in</w:t>
-      </w:r>
-      <w:r>
-        <w:rPr>
-          <w:rFonts w:ascii="Courier New" w:hAnsi="Courier New" w:cs="Courier New"/>
-          <w:b/>
-          <w:color w:val="000000"/>
-        </w:rPr>
-        <w:t>,car1.model);</w:t>
-      </w:r>
-    </w:p>
-    <w:p>
-      <w:pPr>
-        <w:autoSpaceDE w:val="0"/>
-        <w:autoSpaceDN w:val="0"/>
-        <w:adjustRightInd w:val="0"/>
-        <w:spacing w:after="0" w:line="240" w:lineRule="auto"/>
-        <w:rPr>
-          <w:rFonts w:ascii="Courier New" w:hAnsi="Courier New" w:cs="Courier New"/>
-          <w:b/>
-          <w:color w:val="000000"/>
-        </w:rPr>
-      </w:pPr>
-      <w:r>
-        <w:rPr>
-          <w:rFonts w:ascii="Courier New" w:hAnsi="Courier New" w:cs="Courier New"/>
-          <w:b/>
-          <w:color w:val="000000"/>
-        </w:rPr>
-        <w:tab/>
-      </w:r>
-      <w:proofErr w:type="spellStart"/>
-      <w:r>
-        <w:rPr>
-          <w:rFonts w:ascii="Courier New" w:hAnsi="Courier New" w:cs="Courier New"/>
-          <w:b/>
-          <w:color w:val="000000"/>
-        </w:rPr>
-        <w:t>cout</w:t>
-      </w:r>
-      <w:proofErr w:type="spellEnd"/>
-      <w:r>
-        <w:rPr>
-          <w:rFonts w:ascii="Courier New" w:hAnsi="Courier New" w:cs="Courier New"/>
-          <w:b/>
-          <w:color w:val="000000"/>
-        </w:rPr>
-        <w:t xml:space="preserve"> </w:t>
-      </w:r>
-      <w:r>
-        <w:rPr>
-          <w:rFonts w:ascii="Courier New" w:hAnsi="Courier New" w:cs="Courier New"/>
-          <w:b/>
-          <w:color w:val="008080"/>
-        </w:rPr>
-        <w:t>&lt;&lt;</w:t>
-      </w:r>
-      <w:r>
-        <w:rPr>
-          <w:rFonts w:ascii="Courier New" w:hAnsi="Courier New" w:cs="Courier New"/>
-          <w:b/>
-          <w:color w:val="000000"/>
-        </w:rPr>
-        <w:t xml:space="preserve"> </w:t>
-      </w:r>
-      <w:r>
-        <w:rPr>
-          <w:rFonts w:ascii="Courier New" w:hAnsi="Courier New" w:cs="Courier New"/>
-          <w:b/>
-          <w:color w:val="A31515"/>
-        </w:rPr>
-        <w:t>"\</w:t>
-      </w:r>
-      <w:proofErr w:type="spellStart"/>
-      <w:r>
-        <w:rPr>
-          <w:rFonts w:ascii="Courier New" w:hAnsi="Courier New" w:cs="Courier New"/>
-          <w:b/>
-          <w:color w:val="A31515"/>
-        </w:rPr>
-        <w:t>nYear</w:t>
-      </w:r>
-      <w:proofErr w:type="spellEnd"/>
-      <w:r>
-        <w:rPr>
-          <w:rFonts w:ascii="Courier New" w:hAnsi="Courier New" w:cs="Courier New"/>
-          <w:b/>
-          <w:color w:val="A31515"/>
-        </w:rPr>
-        <w:t>: "</w:t>
-      </w:r>
-      <w:r>
-        <w:rPr>
-          <w:rFonts w:ascii="Courier New" w:hAnsi="Courier New" w:cs="Courier New"/>
-          <w:b/>
-          <w:color w:val="000000"/>
-        </w:rPr>
-        <w:t>;</w:t>
-      </w:r>
-    </w:p>
-    <w:p>
-      <w:pPr>
-        <w:autoSpaceDE w:val="0"/>
-        <w:autoSpaceDN w:val="0"/>
-        <w:adjustRightInd w:val="0"/>
-        <w:spacing w:after="0" w:line="240" w:lineRule="auto"/>
-        <w:rPr>
-          <w:rFonts w:ascii="Courier New" w:hAnsi="Courier New" w:cs="Courier New"/>
-          <w:b/>
-          <w:color w:val="000000"/>
-        </w:rPr>
-      </w:pPr>
-      <w:r>
-        <w:rPr>
-          <w:rFonts w:ascii="Courier New" w:hAnsi="Courier New" w:cs="Courier New"/>
-          <w:b/>
-          <w:color w:val="000000"/>
-        </w:rPr>
-        <w:tab/>
-      </w:r>
-      <w:r>
-        <w:rPr>
-          <w:rFonts w:ascii="Courier New" w:hAnsi="Courier New" w:cs="Courier New"/>
-          <w:b/>
-          <w:color w:val="808080"/>
-        </w:rPr>
-        <w:t>in</w:t>
-      </w:r>
-      <w:r>
-        <w:rPr>
-          <w:rFonts w:ascii="Courier New" w:hAnsi="Courier New" w:cs="Courier New"/>
-          <w:b/>
-          <w:color w:val="000000"/>
-        </w:rPr>
-        <w:t xml:space="preserve"> </w:t>
-      </w:r>
-      <w:r>
-        <w:rPr>
-          <w:rFonts w:ascii="Courier New" w:hAnsi="Courier New" w:cs="Courier New"/>
-          <w:b/>
-          <w:color w:val="008080"/>
-        </w:rPr>
-        <w:t>&gt;&gt;</w:t>
-      </w:r>
-      <w:r>
-        <w:rPr>
-          <w:rFonts w:ascii="Courier New" w:hAnsi="Courier New" w:cs="Courier New"/>
-          <w:b/>
-          <w:color w:val="000000"/>
-        </w:rPr>
-        <w:t xml:space="preserve"> car1.year;</w:t>
-      </w:r>
-    </w:p>
-    <w:p>
-      <w:pPr>
-        <w:autoSpaceDE w:val="0"/>
-        <w:autoSpaceDN w:val="0"/>
-        <w:adjustRightInd w:val="0"/>
-        <w:spacing w:after="0" w:line="240" w:lineRule="auto"/>
-        <w:rPr>
-          <w:rFonts w:ascii="Courier New" w:hAnsi="Courier New" w:cs="Courier New"/>
-          <w:b/>
-          <w:color w:val="000000"/>
-        </w:rPr>
-      </w:pPr>
-      <w:r>
-        <w:rPr>
-          <w:rFonts w:ascii="Courier New" w:hAnsi="Courier New" w:cs="Courier New"/>
-          <w:b/>
-          <w:color w:val="000000"/>
-        </w:rPr>
-        <w:tab/>
-      </w:r>
-      <w:proofErr w:type="spellStart"/>
-      <w:r>
-        <w:rPr>
-          <w:rFonts w:ascii="Courier New" w:hAnsi="Courier New" w:cs="Courier New"/>
-          <w:b/>
-          <w:color w:val="000000"/>
-        </w:rPr>
-        <w:t>cout</w:t>
-      </w:r>
-      <w:proofErr w:type="spellEnd"/>
-      <w:r>
-        <w:rPr>
-          <w:rFonts w:ascii="Courier New" w:hAnsi="Courier New" w:cs="Courier New"/>
-          <w:b/>
-          <w:color w:val="000000"/>
-        </w:rPr>
-        <w:t xml:space="preserve"> </w:t>
-      </w:r>
-      <w:r>
-        <w:rPr>
-          <w:rFonts w:ascii="Courier New" w:hAnsi="Courier New" w:cs="Courier New"/>
-          <w:b/>
-          <w:color w:val="008080"/>
-        </w:rPr>
-        <w:t>&lt;&lt;</w:t>
-      </w:r>
-      <w:r>
-        <w:rPr>
-          <w:rFonts w:ascii="Courier New" w:hAnsi="Courier New" w:cs="Courier New"/>
-          <w:b/>
-          <w:color w:val="000000"/>
-        </w:rPr>
-        <w:t xml:space="preserve"> </w:t>
-      </w:r>
-      <w:proofErr w:type="spellStart"/>
-      <w:r>
-        <w:rPr>
-          <w:rFonts w:ascii="Courier New" w:hAnsi="Courier New" w:cs="Courier New"/>
-          <w:b/>
-          <w:color w:val="000000"/>
-        </w:rPr>
-        <w:t>endl</w:t>
-      </w:r>
-      <w:proofErr w:type="spellEnd"/>
-      <w:r>
-        <w:rPr>
-          <w:rFonts w:ascii="Courier New" w:hAnsi="Courier New" w:cs="Courier New"/>
-          <w:b/>
-          <w:color w:val="000000"/>
-        </w:rPr>
-        <w:t>;</w:t>
-      </w:r>
-    </w:p>
-    <w:p>
-      <w:pPr>
-        <w:autoSpaceDE w:val="0"/>
-        <w:autoSpaceDN w:val="0"/>
-        <w:adjustRightInd w:val="0"/>
-        <w:spacing w:after="0" w:line="240" w:lineRule="auto"/>
-        <w:rPr>
-          <w:rFonts w:ascii="Courier New" w:hAnsi="Courier New" w:cs="Courier New"/>
-          <w:b/>
-          <w:color w:val="000000"/>
-        </w:rPr>
-      </w:pPr>
-      <w:r>
-        <w:rPr>
-          <w:rFonts w:ascii="Courier New" w:hAnsi="Courier New" w:cs="Courier New"/>
-          <w:b/>
-          <w:color w:val="000000"/>
-        </w:rPr>
-        <w:tab/>
-      </w:r>
-      <w:r>
-        <w:rPr>
-          <w:rFonts w:ascii="Courier New" w:hAnsi="Courier New" w:cs="Courier New"/>
-          <w:b/>
-          <w:color w:val="0000FF"/>
-        </w:rPr>
-        <w:t>return</w:t>
-      </w:r>
-      <w:r>
-        <w:rPr>
-          <w:rFonts w:ascii="Courier New" w:hAnsi="Courier New" w:cs="Courier New"/>
-          <w:b/>
-          <w:color w:val="000000"/>
-        </w:rPr>
-        <w:t xml:space="preserve"> car1;</w:t>
-      </w:r>
-    </w:p>
-    <w:p>
-      <w:pPr>
-        <w:autoSpaceDE w:val="0"/>
-        <w:autoSpaceDN w:val="0"/>
-        <w:adjustRightInd w:val="0"/>
-        <w:spacing w:after="0" w:line="240" w:lineRule="auto"/>
-        <w:rPr>
-          <w:rFonts w:ascii="Courier New" w:hAnsi="Courier New" w:cs="Courier New"/>
-          <w:b/>
-          <w:color w:val="000000"/>
-        </w:rPr>
-      </w:pPr>
-      <w:r>
-        <w:rPr>
-          <w:rFonts w:ascii="Courier New" w:hAnsi="Courier New" w:cs="Courier New"/>
-          <w:b/>
-          <w:color w:val="000000"/>
-        </w:rPr>
-        <w:t>}</w:t>
-      </w:r>
-    </w:p>
-    <w:p>
-      <w:pPr>
-        <w:autoSpaceDE w:val="0"/>
-        <w:autoSpaceDN w:val="0"/>
-        <w:adjustRightInd w:val="0"/>
-        <w:spacing w:after="0" w:line="240" w:lineRule="auto"/>
-        <w:rPr>
-          <w:rFonts w:ascii="Courier New" w:hAnsi="Courier New" w:cs="Courier New"/>
-          <w:b/>
-          <w:color w:val="000000"/>
-        </w:rPr>
-      </w:pPr>
-      <w:proofErr w:type="gramStart"/>
-      <w:r>
-        <w:rPr>
-          <w:rFonts w:ascii="Courier New" w:hAnsi="Courier New" w:cs="Courier New"/>
-          <w:b/>
-          <w:color w:val="0000FF"/>
-        </w:rPr>
-        <w:t>bool</w:t>
-      </w:r>
-      <w:proofErr w:type="gramEnd"/>
-      <w:r>
-        <w:rPr>
-          <w:rFonts w:ascii="Courier New" w:hAnsi="Courier New" w:cs="Courier New"/>
-          <w:b/>
-          <w:color w:val="000000"/>
-        </w:rPr>
-        <w:t xml:space="preserve"> </w:t>
-      </w:r>
-      <w:proofErr w:type="spellStart"/>
-      <w:r>
-        <w:rPr>
-          <w:rFonts w:ascii="Courier New" w:hAnsi="Courier New" w:cs="Courier New"/>
-          <w:b/>
-          <w:color w:val="000000"/>
-        </w:rPr>
-        <w:t>addCar</w:t>
-      </w:r>
-      <w:proofErr w:type="spellEnd"/>
-      <w:r>
-        <w:rPr>
-          <w:rFonts w:ascii="Courier New" w:hAnsi="Courier New" w:cs="Courier New"/>
-          <w:b/>
-          <w:color w:val="000000"/>
-        </w:rPr>
-        <w:t>(</w:t>
-      </w:r>
       <w:r>
         <w:rPr>
           <w:rFonts w:ascii="Courier New" w:hAnsi="Courier New" w:cs="Courier New"/>
@@ -3063,43 +3063,43 @@
           <w:color w:val="000000"/>
         </w:rPr>
       </w:pPr>
+      <w:r>
+        <w:rPr>
+          <w:rFonts w:ascii="Courier New" w:hAnsi="Courier New" w:cs="Courier New"/>
+          <w:b/>
+          <w:color w:val="0000FF"/>
+        </w:rPr>
+        <w:t>void</w:t>
+      </w:r>
+      <w:r>
+        <w:rPr>
+          <w:rFonts w:ascii="Courier New" w:hAnsi="Courier New" w:cs="Courier New"/>
+          <w:b/>
+          <w:color w:val="000000"/>
+        </w:rPr>
+        <w:t xml:space="preserve"> </w:t>
+      </w:r>
+      <w:proofErr w:type="spellStart"/>
       <w:proofErr w:type="gramStart"/>
       <w:r>
         <w:rPr>
           <w:rFonts w:ascii="Courier New" w:hAnsi="Courier New" w:cs="Courier New"/>
           <w:b/>
-          <w:color w:val="0000FF"/>
-        </w:rPr>
-        <w:t>void</w:t>
-      </w:r>
+          <w:color w:val="000000"/>
+        </w:rPr>
+        <w:t>listCars</w:t>
+      </w:r>
+      <w:proofErr w:type="spellEnd"/>
+      <w:r>
+        <w:rPr>
+          <w:rFonts w:ascii="Courier New" w:hAnsi="Courier New" w:cs="Courier New"/>
+          <w:b/>
+          <w:color w:val="000000"/>
+        </w:rPr>
+        <w:t>(</w:t>
+      </w:r>
+      <w:proofErr w:type="spellStart"/>
       <w:proofErr w:type="gramEnd"/>
-      <w:r>
-        <w:rPr>
-          <w:rFonts w:ascii="Courier New" w:hAnsi="Courier New" w:cs="Courier New"/>
-          <w:b/>
-          <w:color w:val="000000"/>
-        </w:rPr>
-        <w:t xml:space="preserve"> </w:t>
-      </w:r>
-      <w:proofErr w:type="spellStart"/>
-      <w:r>
-        <w:rPr>
-          <w:rFonts w:ascii="Courier New" w:hAnsi="Courier New" w:cs="Courier New"/>
-          <w:b/>
-          <w:color w:val="000000"/>
-        </w:rPr>
-        <w:t>listCars</w:t>
-      </w:r>
-      <w:proofErr w:type="spellEnd"/>
-      <w:r>
-        <w:rPr>
-          <w:rFonts w:ascii="Courier New" w:hAnsi="Courier New" w:cs="Courier New"/>
-          <w:b/>
-          <w:color w:val="000000"/>
-        </w:rPr>
-        <w:t>(</w:t>
-      </w:r>
-      <w:proofErr w:type="spellStart"/>
       <w:r>
         <w:rPr>
           <w:rFonts w:ascii="Courier New" w:hAnsi="Courier New" w:cs="Courier New"/>
@@ -3547,15 +3547,216 @@
         </w:rPr>
         <w:tab/>
       </w:r>
+      <w:r>
+        <w:rPr>
+          <w:rFonts w:ascii="Courier New" w:hAnsi="Courier New" w:cs="Courier New"/>
+          <w:b/>
+          <w:color w:val="808080"/>
+        </w:rPr>
+        <w:t>out</w:t>
+      </w:r>
+      <w:r>
+        <w:rPr>
+          <w:rFonts w:ascii="Courier New" w:hAnsi="Courier New" w:cs="Courier New"/>
+          <w:b/>
+          <w:color w:val="000000"/>
+        </w:rPr>
+        <w:t xml:space="preserve"> </w:t>
+      </w:r>
+      <w:r>
+        <w:rPr>
+          <w:rFonts w:ascii="Courier New" w:hAnsi="Courier New" w:cs="Courier New"/>
+          <w:b/>
+          <w:color w:val="008080"/>
+        </w:rPr>
+        <w:t>&lt;&lt;</w:t>
+      </w:r>
+      <w:r>
+        <w:rPr>
+          <w:rFonts w:ascii="Courier New" w:hAnsi="Courier New" w:cs="Courier New"/>
+          <w:b/>
+          <w:color w:val="000000"/>
+        </w:rPr>
+        <w:t xml:space="preserve"> </w:t>
+      </w:r>
+      <w:proofErr w:type="spellStart"/>
+      <w:r>
+        <w:rPr>
+          <w:rFonts w:ascii="Courier New" w:hAnsi="Courier New" w:cs="Courier New"/>
+          <w:b/>
+          <w:color w:val="808080"/>
+        </w:rPr>
+        <w:t>carArray</w:t>
+      </w:r>
+      <w:proofErr w:type="spellEnd"/>
+      <w:r>
+        <w:rPr>
+          <w:rFonts w:ascii="Courier New" w:hAnsi="Courier New" w:cs="Courier New"/>
+          <w:b/>
+          <w:color w:val="000000"/>
+        </w:rPr>
+        <w:t>[</w:t>
+      </w:r>
+      <w:proofErr w:type="spellStart"/>
+      <w:r>
+        <w:rPr>
+          <w:rFonts w:ascii="Courier New" w:hAnsi="Courier New" w:cs="Courier New"/>
+          <w:b/>
+          <w:color w:val="000000"/>
+        </w:rPr>
+        <w:t>i</w:t>
+      </w:r>
+      <w:proofErr w:type="spellEnd"/>
       <w:proofErr w:type="gramStart"/>
       <w:r>
         <w:rPr>
           <w:rFonts w:ascii="Courier New" w:hAnsi="Courier New" w:cs="Courier New"/>
           <w:b/>
+          <w:color w:val="000000"/>
+        </w:rPr>
+        <w:t>].make</w:t>
+      </w:r>
+      <w:proofErr w:type="gramEnd"/>
+      <w:r>
+        <w:rPr>
+          <w:rFonts w:ascii="Courier New" w:hAnsi="Courier New" w:cs="Courier New"/>
+          <w:b/>
+          <w:color w:val="000000"/>
+        </w:rPr>
+        <w:t xml:space="preserve"> </w:t>
+      </w:r>
+      <w:r>
+        <w:rPr>
+          <w:rFonts w:ascii="Courier New" w:hAnsi="Courier New" w:cs="Courier New"/>
+          <w:b/>
+          <w:color w:val="008080"/>
+        </w:rPr>
+        <w:t>&lt;&lt;</w:t>
+      </w:r>
+      <w:r>
+        <w:rPr>
+          <w:rFonts w:ascii="Courier New" w:hAnsi="Courier New" w:cs="Courier New"/>
+          <w:b/>
+          <w:color w:val="000000"/>
+        </w:rPr>
+        <w:t xml:space="preserve"> </w:t>
+      </w:r>
+      <w:proofErr w:type="spellStart"/>
+      <w:r>
+        <w:rPr>
+          <w:rFonts w:ascii="Courier New" w:hAnsi="Courier New" w:cs="Courier New"/>
+          <w:b/>
+          <w:color w:val="000000"/>
+        </w:rPr>
+        <w:t>endl</w:t>
+      </w:r>
+      <w:proofErr w:type="spellEnd"/>
+      <w:r>
+        <w:rPr>
+          <w:rFonts w:ascii="Courier New" w:hAnsi="Courier New" w:cs="Courier New"/>
+          <w:b/>
+          <w:color w:val="000000"/>
+        </w:rPr>
+        <w:t>;</w:t>
+      </w:r>
+    </w:p>
+    <w:p>
+      <w:pPr>
+        <w:autoSpaceDE w:val="0"/>
+        <w:autoSpaceDN w:val="0"/>
+        <w:adjustRightInd w:val="0"/>
+        <w:spacing w:after="0" w:line="240" w:lineRule="auto"/>
+        <w:rPr>
+          <w:rFonts w:ascii="Courier New" w:hAnsi="Courier New" w:cs="Courier New"/>
+          <w:b/>
+          <w:color w:val="000000"/>
+        </w:rPr>
+      </w:pPr>
+      <w:r>
+        <w:rPr>
+          <w:rFonts w:ascii="Courier New" w:hAnsi="Courier New" w:cs="Courier New"/>
+          <w:b/>
+          <w:color w:val="000000"/>
+        </w:rPr>
+        <w:tab/>
+      </w:r>
+      <w:r>
+        <w:rPr>
+          <w:rFonts w:ascii="Courier New" w:hAnsi="Courier New" w:cs="Courier New"/>
+          <w:b/>
+          <w:color w:val="000000"/>
+        </w:rPr>
+        <w:tab/>
+      </w:r>
+      <w:r>
+        <w:rPr>
+          <w:rFonts w:ascii="Courier New" w:hAnsi="Courier New" w:cs="Courier New"/>
+          <w:b/>
           <w:color w:val="808080"/>
         </w:rPr>
         <w:t>out</w:t>
       </w:r>
+      <w:r>
+        <w:rPr>
+          <w:rFonts w:ascii="Courier New" w:hAnsi="Courier New" w:cs="Courier New"/>
+          <w:b/>
+          <w:color w:val="000000"/>
+        </w:rPr>
+        <w:t xml:space="preserve"> </w:t>
+      </w:r>
+      <w:r>
+        <w:rPr>
+          <w:rFonts w:ascii="Courier New" w:hAnsi="Courier New" w:cs="Courier New"/>
+          <w:b/>
+          <w:color w:val="008080"/>
+        </w:rPr>
+        <w:t>&lt;&lt;</w:t>
+      </w:r>
+      <w:r>
+        <w:rPr>
+          <w:rFonts w:ascii="Courier New" w:hAnsi="Courier New" w:cs="Courier New"/>
+          <w:b/>
+          <w:color w:val="000000"/>
+        </w:rPr>
+        <w:t xml:space="preserve"> </w:t>
+      </w:r>
+      <w:proofErr w:type="spellStart"/>
+      <w:r>
+        <w:rPr>
+          <w:rFonts w:ascii="Courier New" w:hAnsi="Courier New" w:cs="Courier New"/>
+          <w:b/>
+          <w:color w:val="808080"/>
+        </w:rPr>
+        <w:t>carArray</w:t>
+      </w:r>
+      <w:proofErr w:type="spellEnd"/>
+      <w:r>
+        <w:rPr>
+          <w:rFonts w:ascii="Courier New" w:hAnsi="Courier New" w:cs="Courier New"/>
+          <w:b/>
+          <w:color w:val="000000"/>
+        </w:rPr>
+        <w:t>[</w:t>
+      </w:r>
+      <w:proofErr w:type="spellStart"/>
+      <w:r>
+        <w:rPr>
+          <w:rFonts w:ascii="Courier New" w:hAnsi="Courier New" w:cs="Courier New"/>
+          <w:b/>
+          <w:color w:val="000000"/>
+        </w:rPr>
+        <w:t>i</w:t>
+      </w:r>
+      <w:proofErr w:type="spellEnd"/>
+      <w:proofErr w:type="gramStart"/>
+      <w:r>
+        <w:rPr>
+          <w:rFonts w:ascii="Courier New" w:hAnsi="Courier New" w:cs="Courier New"/>
+          <w:b/>
+          <w:color w:val="000000"/>
+        </w:rPr>
+        <w:t>].model</w:t>
+      </w:r>
       <w:proofErr w:type="gramEnd"/>
       <w:r>
         <w:rPr>
@@ -3564,191 +3765,6 @@
           <w:color w:val="000000"/>
         </w:rPr>
         <w:t xml:space="preserve"> </w:t>
-      </w:r>
-      <w:r>
-        <w:rPr>
-          <w:rFonts w:ascii="Courier New" w:hAnsi="Courier New" w:cs="Courier New"/>
-          <w:b/>
-          <w:color w:val="008080"/>
-        </w:rPr>
-        <w:t>&lt;&lt;</w:t>
-      </w:r>
-      <w:r>
-        <w:rPr>
-          <w:rFonts w:ascii="Courier New" w:hAnsi="Courier New" w:cs="Courier New"/>
-          <w:b/>
-          <w:color w:val="000000"/>
-        </w:rPr>
-        <w:t xml:space="preserve"> </w:t>
-      </w:r>
-      <w:proofErr w:type="spellStart"/>
-      <w:r>
-        <w:rPr>
-          <w:rFonts w:ascii="Courier New" w:hAnsi="Courier New" w:cs="Courier New"/>
-          <w:b/>
-          <w:color w:val="808080"/>
-        </w:rPr>
-        <w:t>carArray</w:t>
-      </w:r>
-      <w:proofErr w:type="spellEnd"/>
-      <w:r>
-        <w:rPr>
-          <w:rFonts w:ascii="Courier New" w:hAnsi="Courier New" w:cs="Courier New"/>
-          <w:b/>
-          <w:color w:val="000000"/>
-        </w:rPr>
-        <w:t>[</w:t>
-      </w:r>
-      <w:proofErr w:type="spellStart"/>
-      <w:r>
-        <w:rPr>
-          <w:rFonts w:ascii="Courier New" w:hAnsi="Courier New" w:cs="Courier New"/>
-          <w:b/>
-          <w:color w:val="000000"/>
-        </w:rPr>
-        <w:t>i</w:t>
-      </w:r>
-      <w:proofErr w:type="spellEnd"/>
-      <w:r>
-        <w:rPr>
-          <w:rFonts w:ascii="Courier New" w:hAnsi="Courier New" w:cs="Courier New"/>
-          <w:b/>
-          <w:color w:val="000000"/>
-        </w:rPr>
-        <w:t xml:space="preserve">].make </w:t>
-      </w:r>
-      <w:r>
-        <w:rPr>
-          <w:rFonts w:ascii="Courier New" w:hAnsi="Courier New" w:cs="Courier New"/>
-          <w:b/>
-          <w:color w:val="008080"/>
-        </w:rPr>
-        <w:t>&lt;&lt;</w:t>
-      </w:r>
-      <w:r>
-        <w:rPr>
-          <w:rFonts w:ascii="Courier New" w:hAnsi="Courier New" w:cs="Courier New"/>
-          <w:b/>
-          <w:color w:val="000000"/>
-        </w:rPr>
-        <w:t xml:space="preserve"> </w:t>
-      </w:r>
-      <w:proofErr w:type="spellStart"/>
-      <w:r>
-        <w:rPr>
-          <w:rFonts w:ascii="Courier New" w:hAnsi="Courier New" w:cs="Courier New"/>
-          <w:b/>
-          <w:color w:val="000000"/>
-        </w:rPr>
-        <w:t>endl</w:t>
-      </w:r>
-      <w:proofErr w:type="spellEnd"/>
-      <w:r>
-        <w:rPr>
-          <w:rFonts w:ascii="Courier New" w:hAnsi="Courier New" w:cs="Courier New"/>
-          <w:b/>
-          <w:color w:val="000000"/>
-        </w:rPr>
-        <w:t>;</w:t>
-      </w:r>
-    </w:p>
-    <w:p>
-      <w:pPr>
-        <w:autoSpaceDE w:val="0"/>
-        <w:autoSpaceDN w:val="0"/>
-        <w:adjustRightInd w:val="0"/>
-        <w:spacing w:after="0" w:line="240" w:lineRule="auto"/>
-        <w:rPr>
-          <w:rFonts w:ascii="Courier New" w:hAnsi="Courier New" w:cs="Courier New"/>
-          <w:b/>
-          <w:color w:val="000000"/>
-        </w:rPr>
-      </w:pPr>
-      <w:r>
-        <w:rPr>
-          <w:rFonts w:ascii="Courier New" w:hAnsi="Courier New" w:cs="Courier New"/>
-          <w:b/>
-          <w:color w:val="000000"/>
-        </w:rPr>
-        <w:tab/>
-      </w:r>
-      <w:r>
-        <w:rPr>
-          <w:rFonts w:ascii="Courier New" w:hAnsi="Courier New" w:cs="Courier New"/>
-          <w:b/>
-          <w:color w:val="000000"/>
-        </w:rPr>
-        <w:tab/>
-      </w:r>
-      <w:proofErr w:type="gramStart"/>
-      <w:r>
-        <w:rPr>
-          <w:rFonts w:ascii="Courier New" w:hAnsi="Courier New" w:cs="Courier New"/>
-          <w:b/>
-          <w:color w:val="808080"/>
-        </w:rPr>
-        <w:t>out</w:t>
-      </w:r>
-      <w:proofErr w:type="gramEnd"/>
-      <w:r>
-        <w:rPr>
-          <w:rFonts w:ascii="Courier New" w:hAnsi="Courier New" w:cs="Courier New"/>
-          <w:b/>
-          <w:color w:val="000000"/>
-        </w:rPr>
-        <w:t xml:space="preserve"> </w:t>
-      </w:r>
-      <w:r>
-        <w:rPr>
-          <w:rFonts w:ascii="Courier New" w:hAnsi="Courier New" w:cs="Courier New"/>
-          <w:b/>
-          <w:color w:val="008080"/>
-        </w:rPr>
-        <w:t>&lt;&lt;</w:t>
-      </w:r>
-      <w:r>
-        <w:rPr>
-          <w:rFonts w:ascii="Courier New" w:hAnsi="Courier New" w:cs="Courier New"/>
-          <w:b/>
-          <w:color w:val="000000"/>
-        </w:rPr>
-        <w:t xml:space="preserve"> </w:t>
-      </w:r>
-      <w:proofErr w:type="spellStart"/>
-      <w:r>
-        <w:rPr>
-          <w:rFonts w:ascii="Courier New" w:hAnsi="Courier New" w:cs="Courier New"/>
-          <w:b/>
-          <w:color w:val="808080"/>
-        </w:rPr>
-        <w:t>carArray</w:t>
-      </w:r>
-      <w:proofErr w:type="spellEnd"/>
-      <w:r>
-        <w:rPr>
-          <w:rFonts w:ascii="Courier New" w:hAnsi="Courier New" w:cs="Courier New"/>
-          <w:b/>
-          <w:color w:val="000000"/>
-        </w:rPr>
-        <w:t>[</w:t>
-      </w:r>
-      <w:proofErr w:type="spellStart"/>
-      <w:r>
-        <w:rPr>
-          <w:rFonts w:ascii="Courier New" w:hAnsi="Courier New" w:cs="Courier New"/>
-          <w:b/>
-          <w:color w:val="000000"/>
-        </w:rPr>
-        <w:t>i</w:t>
-      </w:r>
-      <w:proofErr w:type="spellEnd"/>
-      <w:r>
-        <w:rPr>
-          <w:rFonts w:ascii="Courier New" w:hAnsi="Courier New" w:cs="Courier New"/>
-          <w:b/>
-          <w:color w:val="000000"/>
-        </w:rPr>
-        <w:t xml:space="preserve">].model </w:t>
       </w:r>
       <w:r>
         <w:rPr>
@@ -5785,19 +5801,70 @@
     </w:p>
     <w:p>
       <w:r>
-        <w:t>Lab07a1</w:t>
-      </w:r>
-    </w:p>
-    <w:p>
-      <w:pPr>
-        <w:rPr>
-          <w:b/>
-        </w:rPr>
-      </w:pPr>
-      <w:r>
-        <w:rPr>
-          <w:b/>
-        </w:rPr>
+        <w:rPr>
+          <w:noProof/>
+        </w:rPr>
+        <w:drawing>
+          <wp:inline distT="0" distB="0" distL="0" distR="0" wp14:anchorId="620610B4" wp14:editId="340FBD01">
+            <wp:extent cx="5932170" cy="3329305"/>
+            <wp:effectExtent l="0" t="0" r="11430" b="0"/>
+            <wp:docPr id="1" name="Picture 1" descr="screenshots/lab07a1.PNG"/>
+            <wp:cNvGraphicFramePr>
+              <a:graphicFrameLocks xmlns:a="http://schemas.openxmlformats.org/drawingml/2006/main" noChangeAspect="1"/>
+            </wp:cNvGraphicFramePr>
+            <a:graphic xmlns:a="http://schemas.openxmlformats.org/drawingml/2006/main">
+              <a:graphicData uri="http://schemas.openxmlformats.org/drawingml/2006/picture">
+                <pic:pic xmlns:pic="http://schemas.openxmlformats.org/drawingml/2006/picture">
+                  <pic:nvPicPr>
+                    <pic:cNvPr id="0" name="Picture 1" descr="screenshots/lab07a1.PNG"/>
+                    <pic:cNvPicPr>
+                      <a:picLocks noChangeAspect="1" noChangeArrowheads="1"/>
+                    </pic:cNvPicPr>
+                  </pic:nvPicPr>
+                  <pic:blipFill>
+                    <a:blip r:embed="rId7" cstate="print">
+                      <a:extLst>
+                        <a:ext uri="{28A0092B-C50C-407E-A947-70E740481C1C}">
+                          <a14:useLocalDpi xmlns:a14="http://schemas.microsoft.com/office/drawing/2010/main" val="0"/>
+                        </a:ext>
+                      </a:extLst>
+                    </a:blip>
+                    <a:srcRect/>
+                    <a:stretch>
+                      <a:fillRect/>
+                    </a:stretch>
+                  </pic:blipFill>
+                  <pic:spPr bwMode="auto">
+                    <a:xfrm>
+                      <a:off x="0" y="0"/>
+                      <a:ext cx="5932170" cy="3329305"/>
+                    </a:xfrm>
+                    <a:prstGeom prst="rect">
+                      <a:avLst/>
+                    </a:prstGeom>
+                    <a:noFill/>
+                    <a:ln>
+                      <a:noFill/>
+                    </a:ln>
+                  </pic:spPr>
+                </pic:pic>
+              </a:graphicData>
+            </a:graphic>
+          </wp:inline>
+        </w:drawing>
+      </w:r>
+    </w:p>
+    <w:p>
+      <w:pPr>
+        <w:rPr>
+          <w:b/>
+        </w:rPr>
+      </w:pPr>
+      <w:r>
+        <w:rPr>
+          <w:b/>
+        </w:rPr>
+        <w:lastRenderedPageBreak/>
         <w:t>Part II</w:t>
       </w:r>
       <w:r>
@@ -5983,11 +6050,6 @@
       </w:r>
     </w:p>
     <w:p>
-      <w:r>
-        <w:t>Lab07a2</w:t>
-      </w:r>
-    </w:p>
-    <w:p>
       <w:pPr>
         <w:pStyle w:val="ListParagraph"/>
         <w:numPr>
@@ -5995,6 +6057,63 @@
           <w:numId w:val="3"/>
         </w:numPr>
       </w:pPr>
+    </w:p>
+    <w:p>
+      <w:r>
+        <w:rPr>
+          <w:noProof/>
+        </w:rPr>
+        <w:drawing>
+          <wp:inline distT="0" distB="0" distL="0" distR="0" wp14:anchorId="1224FF9A" wp14:editId="698ABF5C">
+            <wp:extent cx="5932170" cy="3329305"/>
+            <wp:effectExtent l="0" t="0" r="11430" b="0"/>
+            <wp:docPr id="2" name="Picture 2" descr="screenshots/lab07a2.PNG"/>
+            <wp:cNvGraphicFramePr>
+              <a:graphicFrameLocks xmlns:a="http://schemas.openxmlformats.org/drawingml/2006/main" noChangeAspect="1"/>
+            </wp:cNvGraphicFramePr>
+            <a:graphic xmlns:a="http://schemas.openxmlformats.org/drawingml/2006/main">
+              <a:graphicData uri="http://schemas.openxmlformats.org/drawingml/2006/picture">
+                <pic:pic xmlns:pic="http://schemas.openxmlformats.org/drawingml/2006/picture">
+                  <pic:nvPicPr>
+                    <pic:cNvPr id="0" name="Picture 2" descr="screenshots/lab07a2.PNG"/>
+                    <pic:cNvPicPr>
+                      <a:picLocks noChangeAspect="1" noChangeArrowheads="1"/>
+                    </pic:cNvPicPr>
+                  </pic:nvPicPr>
+                  <pic:blipFill>
+                    <a:blip r:embed="rId8" cstate="print">
+                      <a:extLst>
+                        <a:ext uri="{28A0092B-C50C-407E-A947-70E740481C1C}">
+                          <a14:useLocalDpi xmlns:a14="http://schemas.microsoft.com/office/drawing/2010/main" val="0"/>
+                        </a:ext>
+                      </a:extLst>
+                    </a:blip>
+                    <a:srcRect/>
+                    <a:stretch>
+                      <a:fillRect/>
+                    </a:stretch>
+                  </pic:blipFill>
+                  <pic:spPr bwMode="auto">
+                    <a:xfrm>
+                      <a:off x="0" y="0"/>
+                      <a:ext cx="5932170" cy="3329305"/>
+                    </a:xfrm>
+                    <a:prstGeom prst="rect">
+                      <a:avLst/>
+                    </a:prstGeom>
+                    <a:noFill/>
+                    <a:ln>
+                      <a:noFill/>
+                    </a:ln>
+                  </pic:spPr>
+                </pic:pic>
+              </a:graphicData>
+            </a:graphic>
+          </wp:inline>
+        </w:drawing>
+      </w:r>
+    </w:p>
+    <w:p>
       <w:r>
         <w:t>Put the semi-colon back</w:t>
       </w:r>
@@ -6111,7 +6230,6 @@
         <w:rPr>
           <w:rFonts w:cstheme="minorHAnsi"/>
         </w:rPr>
-        <w:lastRenderedPageBreak/>
         <w:t>to</w:t>
       </w:r>
     </w:p>
@@ -6206,19 +6324,62 @@
       </w:r>
     </w:p>
     <w:p>
-      <w:pPr>
-        <w:ind w:left="360"/>
-      </w:pPr>
-      <w:r>
-        <w:t>Lab03a3</w:t>
-      </w:r>
-      <w:bookmarkStart w:id="0" w:name="_GoBack"/>
-      <w:bookmarkEnd w:id="0"/>
-    </w:p>
-    <w:p>
-      <w:pPr>
-        <w:ind w:left="360"/>
-      </w:pPr>
+      <w:r>
+        <w:rPr>
+          <w:noProof/>
+        </w:rPr>
+        <w:lastRenderedPageBreak/>
+        <w:drawing>
+          <wp:inline distT="0" distB="0" distL="0" distR="0" wp14:anchorId="436D3982" wp14:editId="61DE13B0">
+            <wp:extent cx="5932170" cy="3329305"/>
+            <wp:effectExtent l="0" t="0" r="11430" b="0"/>
+            <wp:docPr id="3" name="Picture 3" descr="screenshots/lab07a3.PNG"/>
+            <wp:cNvGraphicFramePr>
+              <a:graphicFrameLocks xmlns:a="http://schemas.openxmlformats.org/drawingml/2006/main" noChangeAspect="1"/>
+            </wp:cNvGraphicFramePr>
+            <a:graphic xmlns:a="http://schemas.openxmlformats.org/drawingml/2006/main">
+              <a:graphicData uri="http://schemas.openxmlformats.org/drawingml/2006/picture">
+                <pic:pic xmlns:pic="http://schemas.openxmlformats.org/drawingml/2006/picture">
+                  <pic:nvPicPr>
+                    <pic:cNvPr id="0" name="Picture 3" descr="screenshots/lab07a3.PNG"/>
+                    <pic:cNvPicPr>
+                      <a:picLocks noChangeAspect="1" noChangeArrowheads="1"/>
+                    </pic:cNvPicPr>
+                  </pic:nvPicPr>
+                  <pic:blipFill>
+                    <a:blip r:embed="rId9" cstate="print">
+                      <a:extLst>
+                        <a:ext uri="{28A0092B-C50C-407E-A947-70E740481C1C}">
+                          <a14:useLocalDpi xmlns:a14="http://schemas.microsoft.com/office/drawing/2010/main" val="0"/>
+                        </a:ext>
+                      </a:extLst>
+                    </a:blip>
+                    <a:srcRect/>
+                    <a:stretch>
+                      <a:fillRect/>
+                    </a:stretch>
+                  </pic:blipFill>
+                  <pic:spPr bwMode="auto">
+                    <a:xfrm>
+                      <a:off x="0" y="0"/>
+                      <a:ext cx="5932170" cy="3329305"/>
+                    </a:xfrm>
+                    <a:prstGeom prst="rect">
+                      <a:avLst/>
+                    </a:prstGeom>
+                    <a:noFill/>
+                    <a:ln>
+                      <a:noFill/>
+                    </a:ln>
+                  </pic:spPr>
+                </pic:pic>
+              </a:graphicData>
+            </a:graphic>
+          </wp:inline>
+        </w:drawing>
+      </w:r>
+    </w:p>
+    <w:p>
       <w:r>
         <w:t xml:space="preserve">Change back to </w:t>
       </w:r>
@@ -6378,18 +6539,14 @@
     </w:p>
     <w:p>
       <w:r>
-        <w:t>Lab Partner</w:t>
-      </w:r>
-      <w:proofErr w:type="gramStart"/>
-      <w:r>
-        <w:t>:</w:t>
-      </w:r>
-      <w:proofErr w:type="gramEnd"/>
+        <w:t>Lab Partner:</w:t>
+      </w:r>
       <w:r>
         <w:br/>
         <w:t xml:space="preserve">Status: successfully compiled and run on </w:t>
       </w:r>
       <w:proofErr w:type="spellStart"/>
+      <w:proofErr w:type="gramStart"/>
       <w:r>
         <w:t>csegrid</w:t>
       </w:r>
@@ -6398,7 +6555,11 @@
         <w:t xml:space="preserve"> </w:t>
       </w:r>
       <w:r>
-        <w:t xml:space="preserve"> [if it doesn’t run or meet all of the requirements, list the actual status!</w:t>
+        <w:t xml:space="preserve"> [</w:t>
+      </w:r>
+      <w:proofErr w:type="gramEnd"/>
+      <w:r>
+        <w:t>if it doesn’t run or meet all of the requirements, list the actual status!</w:t>
       </w:r>
       <w:r>
         <w:t>/*</w:t>
@@ -6530,6 +6691,7 @@
         <w:rPr>
           <w:rFonts w:cstheme="minorHAnsi"/>
         </w:rPr>
+        <w:lastRenderedPageBreak/>
         <w:t>ReleaseYear</w:t>
       </w:r>
       <w:proofErr w:type="spellEnd"/>
@@ -6725,7 +6887,6 @@
         <w:rPr>
           <w:rFonts w:cstheme="minorHAnsi"/>
         </w:rPr>
-        <w:lastRenderedPageBreak/>
         <w:t>Exit</w:t>
       </w:r>
     </w:p>
@@ -6834,24 +6995,24 @@
     </w:p>
     <w:p>
       <w:r>
-        <w:t>Lab Partner</w:t>
-      </w:r>
-      <w:proofErr w:type="gramStart"/>
-      <w:r>
-        <w:t>:</w:t>
-      </w:r>
-      <w:proofErr w:type="gramEnd"/>
+        <w:t>Lab Partner:</w:t>
+      </w:r>
       <w:r>
         <w:br/>
         <w:t xml:space="preserve">Status: successfully compiled and run on </w:t>
       </w:r>
       <w:proofErr w:type="spellStart"/>
+      <w:proofErr w:type="gramStart"/>
       <w:r>
         <w:t>csegrid</w:t>
       </w:r>
       <w:proofErr w:type="spellEnd"/>
       <w:r>
-        <w:t xml:space="preserve">  [if it doesn’t run or meet all of the requirements, list the actual status!/*</w:t>
+        <w:t xml:space="preserve">  [</w:t>
+      </w:r>
+      <w:proofErr w:type="gramEnd"/>
+      <w:r>
+        <w:t>if it doesn’t run or meet all of the requirements, list the actual status!/*</w:t>
       </w:r>
     </w:p>
     <w:p>
@@ -6898,20 +7059,32 @@
         </w:rPr>
       </w:pPr>
       <w:proofErr w:type="spellStart"/>
+      <w:r>
+        <w:rPr>
+          <w:rFonts w:cstheme="minorHAnsi"/>
+        </w:rPr>
+        <w:t>int</w:t>
+      </w:r>
+      <w:proofErr w:type="spellEnd"/>
+      <w:r>
+        <w:rPr>
+          <w:rFonts w:cstheme="minorHAnsi"/>
+        </w:rPr>
+        <w:t xml:space="preserve"> </w:t>
+      </w:r>
       <w:proofErr w:type="gramStart"/>
       <w:r>
         <w:rPr>
           <w:rFonts w:cstheme="minorHAnsi"/>
         </w:rPr>
-        <w:t>int</w:t>
-      </w:r>
-      <w:proofErr w:type="spellEnd"/>
+        <w:t>main(</w:t>
+      </w:r>
       <w:proofErr w:type="gramEnd"/>
       <w:r>
         <w:rPr>
           <w:rFonts w:cstheme="minorHAnsi"/>
         </w:rPr>
-        <w:t xml:space="preserve"> main()</w:t>
+        <w:t>)</w:t>
       </w:r>
     </w:p>
     <w:p>
@@ -7104,6 +7277,63 @@
           <w:rFonts w:cstheme="minorHAnsi"/>
         </w:rPr>
       </w:pPr>
+      <w:r>
+        <w:rPr>
+          <w:rFonts w:cstheme="minorHAnsi"/>
+          <w:noProof/>
+        </w:rPr>
+        <w:lastRenderedPageBreak/>
+        <w:drawing>
+          <wp:inline distT="0" distB="0" distL="0" distR="0" wp14:anchorId="51AA9263" wp14:editId="313E6E85">
+            <wp:extent cx="5932170" cy="3610610"/>
+            <wp:effectExtent l="0" t="0" r="11430" b="0"/>
+            <wp:docPr id="4" name="Picture 4" descr="screenshots/lab07.png"/>
+            <wp:cNvGraphicFramePr>
+              <a:graphicFrameLocks xmlns:a="http://schemas.openxmlformats.org/drawingml/2006/main" noChangeAspect="1"/>
+            </wp:cNvGraphicFramePr>
+            <a:graphic xmlns:a="http://schemas.openxmlformats.org/drawingml/2006/main">
+              <a:graphicData uri="http://schemas.openxmlformats.org/drawingml/2006/picture">
+                <pic:pic xmlns:pic="http://schemas.openxmlformats.org/drawingml/2006/picture">
+                  <pic:nvPicPr>
+                    <pic:cNvPr id="0" name="Picture 4" descr="screenshots/lab07.png"/>
+                    <pic:cNvPicPr>
+                      <a:picLocks noChangeAspect="1" noChangeArrowheads="1"/>
+                    </pic:cNvPicPr>
+                  </pic:nvPicPr>
+                  <pic:blipFill>
+                    <a:blip r:embed="rId10" cstate="print">
+                      <a:extLst>
+                        <a:ext uri="{28A0092B-C50C-407E-A947-70E740481C1C}">
+                          <a14:useLocalDpi xmlns:a14="http://schemas.microsoft.com/office/drawing/2010/main" val="0"/>
+                        </a:ext>
+                      </a:extLst>
+                    </a:blip>
+                    <a:srcRect/>
+                    <a:stretch>
+                      <a:fillRect/>
+                    </a:stretch>
+                  </pic:blipFill>
+                  <pic:spPr bwMode="auto">
+                    <a:xfrm>
+                      <a:off x="0" y="0"/>
+                      <a:ext cx="5932170" cy="3610610"/>
+                    </a:xfrm>
+                    <a:prstGeom prst="rect">
+                      <a:avLst/>
+                    </a:prstGeom>
+                    <a:noFill/>
+                    <a:ln>
+                      <a:noFill/>
+                    </a:ln>
+                  </pic:spPr>
+                </pic:pic>
+              </a:graphicData>
+            </a:graphic>
+          </wp:inline>
+        </w:drawing>
+      </w:r>
+      <w:bookmarkStart w:id="0" w:name="_GoBack"/>
+      <w:bookmarkEnd w:id="0"/>
     </w:p>
     <w:p>
       <w:pPr>
@@ -7155,8 +7385,8 @@
       </w:r>
     </w:p>
     <w:sectPr>
-      <w:headerReference w:type="default" r:id="rId7"/>
-      <w:footerReference w:type="default" r:id="rId8"/>
+      <w:headerReference w:type="default" r:id="rId11"/>
+      <w:footerReference w:type="default" r:id="rId12"/>
       <w:pgSz w:w="12240" w:h="15840"/>
       <w:pgMar w:top="1440" w:right="1440" w:bottom="1440" w:left="1440" w:header="720" w:footer="720" w:gutter="0"/>
       <w:cols w:space="720"/>
@@ -7167,7 +7397,7 @@
 </file>
 
 <file path=word/endnotes.xml><?xml version="1.0" encoding="utf-8"?>
-<w:endnotes xmlns:wpc="http://schemas.microsoft.com/office/word/2010/wordprocessingCanvas" xmlns:cx="http://schemas.microsoft.com/office/drawing/2014/chartex" xmlns:cx1="http://schemas.microsoft.com/office/drawing/2015/9/8/chartex" xmlns:mc="http://schemas.openxmlformats.org/markup-compatibility/2006" xmlns:o="urn:schemas-microsoft-com:office:office" xmlns:r="http://schemas.openxmlformats.org/officeDocument/2006/relationships" xmlns:m="http://schemas.openxmlformats.org/officeDocument/2006/math" xmlns:v="urn:schemas-microsoft-com:vml" xmlns:wp14="http://schemas.microsoft.com/office/word/2010/wordprocessingDrawing" xmlns:wp="http://schemas.openxmlformats.org/drawingml/2006/wordprocessingDrawing" xmlns:w10="urn:schemas-microsoft-com:office:word" xmlns:w="http://schemas.openxmlformats.org/wordprocessingml/2006/main" xmlns:w14="http://schemas.microsoft.com/office/word/2010/wordml" xmlns:w15="http://schemas.microsoft.com/office/word/2012/wordml" xmlns:w16se="http://schemas.microsoft.com/office/word/2015/wordml/symex" xmlns:wpg="http://schemas.microsoft.com/office/word/2010/wordprocessingGroup" xmlns:wpi="http://schemas.microsoft.com/office/word/2010/wordprocessingInk" xmlns:wne="http://schemas.microsoft.com/office/word/2006/wordml" xmlns:wps="http://schemas.microsoft.com/office/word/2010/wordprocessingShape" mc:Ignorable="w14 w15 w16se wp14">
+<w:endnotes xmlns:wpc="http://schemas.microsoft.com/office/word/2010/wordprocessingCanvas" xmlns:mo="http://schemas.microsoft.com/office/mac/office/2008/main" xmlns:mc="http://schemas.openxmlformats.org/markup-compatibility/2006" xmlns:mv="urn:schemas-microsoft-com:mac:vml" xmlns:o="urn:schemas-microsoft-com:office:office" xmlns:r="http://schemas.openxmlformats.org/officeDocument/2006/relationships" xmlns:m="http://schemas.openxmlformats.org/officeDocument/2006/math" xmlns:v="urn:schemas-microsoft-com:vml" xmlns:wp14="http://schemas.microsoft.com/office/word/2010/wordprocessingDrawing" xmlns:wp="http://schemas.openxmlformats.org/drawingml/2006/wordprocessingDrawing" xmlns:w10="urn:schemas-microsoft-com:office:word" xmlns:w="http://schemas.openxmlformats.org/wordprocessingml/2006/main" xmlns:w14="http://schemas.microsoft.com/office/word/2010/wordml" xmlns:w15="http://schemas.microsoft.com/office/word/2012/wordml" xmlns:wpg="http://schemas.microsoft.com/office/word/2010/wordprocessingGroup" xmlns:wpi="http://schemas.microsoft.com/office/word/2010/wordprocessingInk" xmlns:wne="http://schemas.microsoft.com/office/word/2006/wordml" xmlns:wps="http://schemas.microsoft.com/office/word/2010/wordprocessingShape" mc:Ignorable="w14 w15 wp14">
   <w:endnote w:type="separator" w:id="-1">
     <w:p>
       <w:pPr>
@@ -7192,7 +7422,7 @@
 </file>
 
 <file path=word/footer1.xml><?xml version="1.0" encoding="utf-8"?>
-<w:ftr xmlns:wpc="http://schemas.microsoft.com/office/word/2010/wordprocessingCanvas" xmlns:cx="http://schemas.microsoft.com/office/drawing/2014/chartex" xmlns:cx1="http://schemas.microsoft.com/office/drawing/2015/9/8/chartex" xmlns:mc="http://schemas.openxmlformats.org/markup-compatibility/2006" xmlns:o="urn:schemas-microsoft-com:office:office" xmlns:r="http://schemas.openxmlformats.org/officeDocument/2006/relationships" xmlns:m="http://schemas.openxmlformats.org/officeDocument/2006/math" xmlns:v="urn:schemas-microsoft-com:vml" xmlns:wp14="http://schemas.microsoft.com/office/word/2010/wordprocessingDrawing" xmlns:wp="http://schemas.openxmlformats.org/drawingml/2006/wordprocessingDrawing" xmlns:w10="urn:schemas-microsoft-com:office:word" xmlns:w="http://schemas.openxmlformats.org/wordprocessingml/2006/main" xmlns:w14="http://schemas.microsoft.com/office/word/2010/wordml" xmlns:w15="http://schemas.microsoft.com/office/word/2012/wordml" xmlns:w16se="http://schemas.microsoft.com/office/word/2015/wordml/symex" xmlns:wpg="http://schemas.microsoft.com/office/word/2010/wordprocessingGroup" xmlns:wpi="http://schemas.microsoft.com/office/word/2010/wordprocessingInk" xmlns:wne="http://schemas.microsoft.com/office/word/2006/wordml" xmlns:wps="http://schemas.microsoft.com/office/word/2010/wordprocessingShape" mc:Ignorable="w14 w15 w16se wp14">
+<w:ftr xmlns:wpc="http://schemas.microsoft.com/office/word/2010/wordprocessingCanvas" xmlns:mo="http://schemas.microsoft.com/office/mac/office/2008/main" xmlns:mc="http://schemas.openxmlformats.org/markup-compatibility/2006" xmlns:mv="urn:schemas-microsoft-com:mac:vml" xmlns:o="urn:schemas-microsoft-com:office:office" xmlns:r="http://schemas.openxmlformats.org/officeDocument/2006/relationships" xmlns:m="http://schemas.openxmlformats.org/officeDocument/2006/math" xmlns:v="urn:schemas-microsoft-com:vml" xmlns:wp14="http://schemas.microsoft.com/office/word/2010/wordprocessingDrawing" xmlns:wp="http://schemas.openxmlformats.org/drawingml/2006/wordprocessingDrawing" xmlns:w10="urn:schemas-microsoft-com:office:word" xmlns:w="http://schemas.openxmlformats.org/wordprocessingml/2006/main" xmlns:w14="http://schemas.microsoft.com/office/word/2010/wordml" xmlns:w15="http://schemas.microsoft.com/office/word/2012/wordml" xmlns:wpg="http://schemas.microsoft.com/office/word/2010/wordprocessingGroup" xmlns:wpi="http://schemas.microsoft.com/office/word/2010/wordprocessingInk" xmlns:wne="http://schemas.microsoft.com/office/word/2006/wordml" xmlns:wps="http://schemas.microsoft.com/office/word/2010/wordprocessingShape" mc:Ignorable="w14 w15 wp14">
   <w:sdt>
     <w:sdtPr>
       <w:id w:val="-1122846065"/>
@@ -7248,7 +7478,7 @@
                 <w:bCs/>
                 <w:noProof/>
               </w:rPr>
-              <w:t>5</w:t>
+              <w:t>7</w:t>
             </w:r>
             <w:r>
               <w:rPr>
@@ -7288,7 +7518,7 @@
                 <w:bCs/>
                 <w:noProof/>
               </w:rPr>
-              <w:t>5</w:t>
+              <w:t>7</w:t>
             </w:r>
             <w:r>
               <w:rPr>
@@ -7313,7 +7543,7 @@
 </file>
 
 <file path=word/footnotes.xml><?xml version="1.0" encoding="utf-8"?>
-<w:footnotes xmlns:wpc="http://schemas.microsoft.com/office/word/2010/wordprocessingCanvas" xmlns:cx="http://schemas.microsoft.com/office/drawing/2014/chartex" xmlns:cx1="http://schemas.microsoft.com/office/drawing/2015/9/8/chartex" xmlns:mc="http://schemas.openxmlformats.org/markup-compatibility/2006" xmlns:o="urn:schemas-microsoft-com:office:office" xmlns:r="http://schemas.openxmlformats.org/officeDocument/2006/relationships" xmlns:m="http://schemas.openxmlformats.org/officeDocument/2006/math" xmlns:v="urn:schemas-microsoft-com:vml" xmlns:wp14="http://schemas.microsoft.com/office/word/2010/wordprocessingDrawing" xmlns:wp="http://schemas.openxmlformats.org/drawingml/2006/wordprocessingDrawing" xmlns:w10="urn:schemas-microsoft-com:office:word" xmlns:w="http://schemas.openxmlformats.org/wordprocessingml/2006/main" xmlns:w14="http://schemas.microsoft.com/office/word/2010/wordml" xmlns:w15="http://schemas.microsoft.com/office/word/2012/wordml" xmlns:w16se="http://schemas.microsoft.com/office/word/2015/wordml/symex" xmlns:wpg="http://schemas.microsoft.com/office/word/2010/wordprocessingGroup" xmlns:wpi="http://schemas.microsoft.com/office/word/2010/wordprocessingInk" xmlns:wne="http://schemas.microsoft.com/office/word/2006/wordml" xmlns:wps="http://schemas.microsoft.com/office/word/2010/wordprocessingShape" mc:Ignorable="w14 w15 w16se wp14">
+<w:footnotes xmlns:wpc="http://schemas.microsoft.com/office/word/2010/wordprocessingCanvas" xmlns:mo="http://schemas.microsoft.com/office/mac/office/2008/main" xmlns:mc="http://schemas.openxmlformats.org/markup-compatibility/2006" xmlns:mv="urn:schemas-microsoft-com:mac:vml" xmlns:o="urn:schemas-microsoft-com:office:office" xmlns:r="http://schemas.openxmlformats.org/officeDocument/2006/relationships" xmlns:m="http://schemas.openxmlformats.org/officeDocument/2006/math" xmlns:v="urn:schemas-microsoft-com:vml" xmlns:wp14="http://schemas.microsoft.com/office/word/2010/wordprocessingDrawing" xmlns:wp="http://schemas.openxmlformats.org/drawingml/2006/wordprocessingDrawing" xmlns:w10="urn:schemas-microsoft-com:office:word" xmlns:w="http://schemas.openxmlformats.org/wordprocessingml/2006/main" xmlns:w14="http://schemas.microsoft.com/office/word/2010/wordml" xmlns:w15="http://schemas.microsoft.com/office/word/2012/wordml" xmlns:wpg="http://schemas.microsoft.com/office/word/2010/wordprocessingGroup" xmlns:wpi="http://schemas.microsoft.com/office/word/2010/wordprocessingInk" xmlns:wne="http://schemas.microsoft.com/office/word/2006/wordml" xmlns:wps="http://schemas.microsoft.com/office/word/2010/wordprocessingShape" mc:Ignorable="w14 w15 wp14">
   <w:footnote w:type="separator" w:id="-1">
     <w:p>
       <w:pPr>
@@ -7338,7 +7568,7 @@
 </file>
 
 <file path=word/header1.xml><?xml version="1.0" encoding="utf-8"?>
-<w:hdr xmlns:wpc="http://schemas.microsoft.com/office/word/2010/wordprocessingCanvas" xmlns:cx="http://schemas.microsoft.com/office/drawing/2014/chartex" xmlns:cx1="http://schemas.microsoft.com/office/drawing/2015/9/8/chartex" xmlns:mc="http://schemas.openxmlformats.org/markup-compatibility/2006" xmlns:o="urn:schemas-microsoft-com:office:office" xmlns:r="http://schemas.openxmlformats.org/officeDocument/2006/relationships" xmlns:m="http://schemas.openxmlformats.org/officeDocument/2006/math" xmlns:v="urn:schemas-microsoft-com:vml" xmlns:wp14="http://schemas.microsoft.com/office/word/2010/wordprocessingDrawing" xmlns:wp="http://schemas.openxmlformats.org/drawingml/2006/wordprocessingDrawing" xmlns:w10="urn:schemas-microsoft-com:office:word" xmlns:w="http://schemas.openxmlformats.org/wordprocessingml/2006/main" xmlns:w14="http://schemas.microsoft.com/office/word/2010/wordml" xmlns:w15="http://schemas.microsoft.com/office/word/2012/wordml" xmlns:w16se="http://schemas.microsoft.com/office/word/2015/wordml/symex" xmlns:wpg="http://schemas.microsoft.com/office/word/2010/wordprocessingGroup" xmlns:wpi="http://schemas.microsoft.com/office/word/2010/wordprocessingInk" xmlns:wne="http://schemas.microsoft.com/office/word/2006/wordml" xmlns:wps="http://schemas.microsoft.com/office/word/2010/wordprocessingShape" mc:Ignorable="w14 w15 w16se wp14">
+<w:hdr xmlns:wpc="http://schemas.microsoft.com/office/word/2010/wordprocessingCanvas" xmlns:mo="http://schemas.microsoft.com/office/mac/office/2008/main" xmlns:mc="http://schemas.openxmlformats.org/markup-compatibility/2006" xmlns:mv="urn:schemas-microsoft-com:mac:vml" xmlns:o="urn:schemas-microsoft-com:office:office" xmlns:r="http://schemas.openxmlformats.org/officeDocument/2006/relationships" xmlns:m="http://schemas.openxmlformats.org/officeDocument/2006/math" xmlns:v="urn:schemas-microsoft-com:vml" xmlns:wp14="http://schemas.microsoft.com/office/word/2010/wordprocessingDrawing" xmlns:wp="http://schemas.openxmlformats.org/drawingml/2006/wordprocessingDrawing" xmlns:w10="urn:schemas-microsoft-com:office:word" xmlns:w="http://schemas.openxmlformats.org/wordprocessingml/2006/main" xmlns:w14="http://schemas.microsoft.com/office/word/2010/wordml" xmlns:w15="http://schemas.microsoft.com/office/word/2012/wordml" xmlns:wpg="http://schemas.microsoft.com/office/word/2010/wordprocessingGroup" xmlns:wpi="http://schemas.microsoft.com/office/word/2010/wordprocessingInk" xmlns:wne="http://schemas.microsoft.com/office/word/2006/wordml" xmlns:wps="http://schemas.microsoft.com/office/word/2010/wordprocessingShape" mc:Ignorable="w14 w15 wp14">
   <w:p>
     <w:pPr>
       <w:pStyle w:val="Header"/>
@@ -7370,8 +7600,8 @@
 </file>
 
 <file path=word/numbering.xml><?xml version="1.0" encoding="utf-8"?>
-<w:numbering xmlns:wpc="http://schemas.microsoft.com/office/word/2010/wordprocessingCanvas" xmlns:cx="http://schemas.microsoft.com/office/drawing/2014/chartex" xmlns:cx1="http://schemas.microsoft.com/office/drawing/2015/9/8/chartex" xmlns:mc="http://schemas.openxmlformats.org/markup-compatibility/2006" xmlns:o="urn:schemas-microsoft-com:office:office" xmlns:r="http://schemas.openxmlformats.org/officeDocument/2006/relationships" xmlns:m="http://schemas.openxmlformats.org/officeDocument/2006/math" xmlns:v="urn:schemas-microsoft-com:vml" xmlns:wp14="http://schemas.microsoft.com/office/word/2010/wordprocessingDrawing" xmlns:wp="http://schemas.openxmlformats.org/drawingml/2006/wordprocessingDrawing" xmlns:w10="urn:schemas-microsoft-com:office:word" xmlns:w="http://schemas.openxmlformats.org/wordprocessingml/2006/main" xmlns:w14="http://schemas.microsoft.com/office/word/2010/wordml" xmlns:w15="http://schemas.microsoft.com/office/word/2012/wordml" xmlns:w16se="http://schemas.microsoft.com/office/word/2015/wordml/symex" xmlns:wpg="http://schemas.microsoft.com/office/word/2010/wordprocessingGroup" xmlns:wpi="http://schemas.microsoft.com/office/word/2010/wordprocessingInk" xmlns:wne="http://schemas.microsoft.com/office/word/2006/wordml" xmlns:wps="http://schemas.microsoft.com/office/word/2010/wordprocessingShape" mc:Ignorable="w14 w15 w16se wp14">
-  <w:abstractNum w:abstractNumId="0" w15:restartNumberingAfterBreak="0">
+<w:numbering xmlns:wpc="http://schemas.microsoft.com/office/word/2010/wordprocessingCanvas" xmlns:mo="http://schemas.microsoft.com/office/mac/office/2008/main" xmlns:mc="http://schemas.openxmlformats.org/markup-compatibility/2006" xmlns:mv="urn:schemas-microsoft-com:mac:vml" xmlns:o="urn:schemas-microsoft-com:office:office" xmlns:r="http://schemas.openxmlformats.org/officeDocument/2006/relationships" xmlns:m="http://schemas.openxmlformats.org/officeDocument/2006/math" xmlns:v="urn:schemas-microsoft-com:vml" xmlns:wp14="http://schemas.microsoft.com/office/word/2010/wordprocessingDrawing" xmlns:wp="http://schemas.openxmlformats.org/drawingml/2006/wordprocessingDrawing" xmlns:w10="urn:schemas-microsoft-com:office:word" xmlns:w="http://schemas.openxmlformats.org/wordprocessingml/2006/main" xmlns:w14="http://schemas.microsoft.com/office/word/2010/wordml" xmlns:w15="http://schemas.microsoft.com/office/word/2012/wordml" xmlns:wpg="http://schemas.microsoft.com/office/word/2010/wordprocessingGroup" xmlns:wpi="http://schemas.microsoft.com/office/word/2010/wordprocessingInk" xmlns:wne="http://schemas.microsoft.com/office/word/2006/wordml" xmlns:wps="http://schemas.microsoft.com/office/word/2010/wordprocessingShape" mc:Ignorable="w14 w15 wp14">
+  <w:abstractNum w:abstractNumId="0">
     <w:nsid w:val="016C3779"/>
     <w:multiLevelType w:val="hybridMultilevel"/>
     <w:tmpl w:val="B16CF4D6"/>
@@ -7484,7 +7714,7 @@
       </w:rPr>
     </w:lvl>
   </w:abstractNum>
-  <w:abstractNum w:abstractNumId="1" w15:restartNumberingAfterBreak="0">
+  <w:abstractNum w:abstractNumId="1">
     <w:nsid w:val="06DA19F4"/>
     <w:multiLevelType w:val="hybridMultilevel"/>
     <w:tmpl w:val="AD5632E2"/>
@@ -7597,7 +7827,7 @@
       </w:rPr>
     </w:lvl>
   </w:abstractNum>
-  <w:abstractNum w:abstractNumId="2" w15:restartNumberingAfterBreak="0">
+  <w:abstractNum w:abstractNumId="2">
     <w:nsid w:val="0AB276FC"/>
     <w:multiLevelType w:val="hybridMultilevel"/>
     <w:tmpl w:val="E3A8614A"/>
@@ -7710,7 +7940,7 @@
       </w:rPr>
     </w:lvl>
   </w:abstractNum>
-  <w:abstractNum w:abstractNumId="3" w15:restartNumberingAfterBreak="0">
+  <w:abstractNum w:abstractNumId="3">
     <w:nsid w:val="0B225779"/>
     <w:multiLevelType w:val="hybridMultilevel"/>
     <w:tmpl w:val="DFD22FD0"/>
@@ -7823,7 +8053,7 @@
       </w:rPr>
     </w:lvl>
   </w:abstractNum>
-  <w:abstractNum w:abstractNumId="4" w15:restartNumberingAfterBreak="0">
+  <w:abstractNum w:abstractNumId="4">
     <w:nsid w:val="130D16B4"/>
     <w:multiLevelType w:val="hybridMultilevel"/>
     <w:tmpl w:val="58EE345E"/>
@@ -7936,7 +8166,7 @@
       </w:rPr>
     </w:lvl>
   </w:abstractNum>
-  <w:abstractNum w:abstractNumId="5" w15:restartNumberingAfterBreak="0">
+  <w:abstractNum w:abstractNumId="5">
     <w:nsid w:val="1BF65E18"/>
     <w:multiLevelType w:val="hybridMultilevel"/>
     <w:tmpl w:val="2448518A"/>
@@ -8049,7 +8279,7 @@
       </w:rPr>
     </w:lvl>
   </w:abstractNum>
-  <w:abstractNum w:abstractNumId="6" w15:restartNumberingAfterBreak="0">
+  <w:abstractNum w:abstractNumId="6">
     <w:nsid w:val="1F470C54"/>
     <w:multiLevelType w:val="hybridMultilevel"/>
     <w:tmpl w:val="F8C89D22"/>
@@ -8162,7 +8392,7 @@
       </w:rPr>
     </w:lvl>
   </w:abstractNum>
-  <w:abstractNum w:abstractNumId="7" w15:restartNumberingAfterBreak="0">
+  <w:abstractNum w:abstractNumId="7">
     <w:nsid w:val="225E3815"/>
     <w:multiLevelType w:val="hybridMultilevel"/>
     <w:tmpl w:val="8A24FAE4"/>
@@ -8275,7 +8505,7 @@
       </w:rPr>
     </w:lvl>
   </w:abstractNum>
-  <w:abstractNum w:abstractNumId="8" w15:restartNumberingAfterBreak="0">
+  <w:abstractNum w:abstractNumId="8">
     <w:nsid w:val="24574F26"/>
     <w:multiLevelType w:val="hybridMultilevel"/>
     <w:tmpl w:val="76807532"/>
@@ -8388,7 +8618,7 @@
       </w:rPr>
     </w:lvl>
   </w:abstractNum>
-  <w:abstractNum w:abstractNumId="9" w15:restartNumberingAfterBreak="0">
+  <w:abstractNum w:abstractNumId="9">
     <w:nsid w:val="2A6530DE"/>
     <w:multiLevelType w:val="hybridMultilevel"/>
     <w:tmpl w:val="C3B2143A"/>
@@ -8501,7 +8731,7 @@
       </w:rPr>
     </w:lvl>
   </w:abstractNum>
-  <w:abstractNum w:abstractNumId="10" w15:restartNumberingAfterBreak="0">
+  <w:abstractNum w:abstractNumId="10">
     <w:nsid w:val="2C9A5CE4"/>
     <w:multiLevelType w:val="hybridMultilevel"/>
     <w:tmpl w:val="CFAA51D2"/>
@@ -8590,7 +8820,7 @@
       </w:pPr>
     </w:lvl>
   </w:abstractNum>
-  <w:abstractNum w:abstractNumId="11" w15:restartNumberingAfterBreak="0">
+  <w:abstractNum w:abstractNumId="11">
     <w:nsid w:val="2D874671"/>
     <w:multiLevelType w:val="hybridMultilevel"/>
     <w:tmpl w:val="12A47944"/>
@@ -8703,7 +8933,7 @@
       </w:rPr>
     </w:lvl>
   </w:abstractNum>
-  <w:abstractNum w:abstractNumId="12" w15:restartNumberingAfterBreak="0">
+  <w:abstractNum w:abstractNumId="12">
     <w:nsid w:val="2EB46538"/>
     <w:multiLevelType w:val="hybridMultilevel"/>
     <w:tmpl w:val="DE120920"/>
@@ -8816,7 +9046,7 @@
       </w:rPr>
     </w:lvl>
   </w:abstractNum>
-  <w:abstractNum w:abstractNumId="13" w15:restartNumberingAfterBreak="0">
+  <w:abstractNum w:abstractNumId="13">
     <w:nsid w:val="2EEE2568"/>
     <w:multiLevelType w:val="hybridMultilevel"/>
     <w:tmpl w:val="29BEA5D8"/>
@@ -8929,7 +9159,7 @@
       </w:rPr>
     </w:lvl>
   </w:abstractNum>
-  <w:abstractNum w:abstractNumId="14" w15:restartNumberingAfterBreak="0">
+  <w:abstractNum w:abstractNumId="14">
     <w:nsid w:val="31B22889"/>
     <w:multiLevelType w:val="hybridMultilevel"/>
     <w:tmpl w:val="97204B28"/>
@@ -9042,7 +9272,7 @@
       </w:rPr>
     </w:lvl>
   </w:abstractNum>
-  <w:abstractNum w:abstractNumId="15" w15:restartNumberingAfterBreak="0">
+  <w:abstractNum w:abstractNumId="15">
     <w:nsid w:val="32B9293B"/>
     <w:multiLevelType w:val="hybridMultilevel"/>
     <w:tmpl w:val="C344BDFC"/>
@@ -9155,7 +9385,7 @@
       </w:rPr>
     </w:lvl>
   </w:abstractNum>
-  <w:abstractNum w:abstractNumId="16" w15:restartNumberingAfterBreak="0">
+  <w:abstractNum w:abstractNumId="16">
     <w:nsid w:val="33A21C7C"/>
     <w:multiLevelType w:val="hybridMultilevel"/>
     <w:tmpl w:val="1F9E4556"/>
@@ -9268,7 +9498,7 @@
       </w:rPr>
     </w:lvl>
   </w:abstractNum>
-  <w:abstractNum w:abstractNumId="17" w15:restartNumberingAfterBreak="0">
+  <w:abstractNum w:abstractNumId="17">
     <w:nsid w:val="389D12A5"/>
     <w:multiLevelType w:val="hybridMultilevel"/>
     <w:tmpl w:val="A6B04E0E"/>
@@ -9381,7 +9611,7 @@
       </w:rPr>
     </w:lvl>
   </w:abstractNum>
-  <w:abstractNum w:abstractNumId="18" w15:restartNumberingAfterBreak="0">
+  <w:abstractNum w:abstractNumId="18">
     <w:nsid w:val="3ACE1E3B"/>
     <w:multiLevelType w:val="hybridMultilevel"/>
     <w:tmpl w:val="10643DE6"/>
@@ -9494,7 +9724,7 @@
       </w:rPr>
     </w:lvl>
   </w:abstractNum>
-  <w:abstractNum w:abstractNumId="19" w15:restartNumberingAfterBreak="0">
+  <w:abstractNum w:abstractNumId="19">
     <w:nsid w:val="48FF1FBC"/>
     <w:multiLevelType w:val="hybridMultilevel"/>
     <w:tmpl w:val="9AE4CD8A"/>
@@ -9607,7 +9837,7 @@
       </w:rPr>
     </w:lvl>
   </w:abstractNum>
-  <w:abstractNum w:abstractNumId="20" w15:restartNumberingAfterBreak="0">
+  <w:abstractNum w:abstractNumId="20">
     <w:nsid w:val="505939C8"/>
     <w:multiLevelType w:val="hybridMultilevel"/>
     <w:tmpl w:val="EA8A7240"/>
@@ -9720,7 +9950,7 @@
       </w:rPr>
     </w:lvl>
   </w:abstractNum>
-  <w:abstractNum w:abstractNumId="21" w15:restartNumberingAfterBreak="0">
+  <w:abstractNum w:abstractNumId="21">
     <w:nsid w:val="53BC2012"/>
     <w:multiLevelType w:val="hybridMultilevel"/>
     <w:tmpl w:val="3D4275A2"/>
@@ -9833,7 +10063,7 @@
       </w:rPr>
     </w:lvl>
   </w:abstractNum>
-  <w:abstractNum w:abstractNumId="22" w15:restartNumberingAfterBreak="0">
+  <w:abstractNum w:abstractNumId="22">
     <w:nsid w:val="542D0F1C"/>
     <w:multiLevelType w:val="hybridMultilevel"/>
     <w:tmpl w:val="C834EABE"/>
@@ -9946,7 +10176,7 @@
       </w:rPr>
     </w:lvl>
   </w:abstractNum>
-  <w:abstractNum w:abstractNumId="23" w15:restartNumberingAfterBreak="0">
+  <w:abstractNum w:abstractNumId="23">
     <w:nsid w:val="5B656D30"/>
     <w:multiLevelType w:val="hybridMultilevel"/>
     <w:tmpl w:val="2F3A0CA0"/>
@@ -10059,7 +10289,7 @@
       </w:rPr>
     </w:lvl>
   </w:abstractNum>
-  <w:abstractNum w:abstractNumId="24" w15:restartNumberingAfterBreak="0">
+  <w:abstractNum w:abstractNumId="24">
     <w:nsid w:val="5FC1492E"/>
     <w:multiLevelType w:val="hybridMultilevel"/>
     <w:tmpl w:val="71AC30FA"/>
@@ -10172,7 +10402,7 @@
       </w:rPr>
     </w:lvl>
   </w:abstractNum>
-  <w:abstractNum w:abstractNumId="25" w15:restartNumberingAfterBreak="0">
+  <w:abstractNum w:abstractNumId="25">
     <w:nsid w:val="65F657E2"/>
     <w:multiLevelType w:val="hybridMultilevel"/>
     <w:tmpl w:val="9D6CBC1E"/>
@@ -10285,7 +10515,7 @@
       </w:rPr>
     </w:lvl>
   </w:abstractNum>
-  <w:abstractNum w:abstractNumId="26" w15:restartNumberingAfterBreak="0">
+  <w:abstractNum w:abstractNumId="26">
     <w:nsid w:val="692038E7"/>
     <w:multiLevelType w:val="hybridMultilevel"/>
     <w:tmpl w:val="5594882C"/>
@@ -10398,7 +10628,7 @@
       </w:rPr>
     </w:lvl>
   </w:abstractNum>
-  <w:abstractNum w:abstractNumId="27" w15:restartNumberingAfterBreak="0">
+  <w:abstractNum w:abstractNumId="27">
     <w:nsid w:val="70DD194E"/>
     <w:multiLevelType w:val="hybridMultilevel"/>
     <w:tmpl w:val="00541656"/>
@@ -10511,7 +10741,7 @@
       </w:rPr>
     </w:lvl>
   </w:abstractNum>
-  <w:abstractNum w:abstractNumId="28" w15:restartNumberingAfterBreak="0">
+  <w:abstractNum w:abstractNumId="28">
     <w:nsid w:val="715932E3"/>
     <w:multiLevelType w:val="hybridMultilevel"/>
     <w:tmpl w:val="ECD08662"/>
@@ -10624,7 +10854,7 @@
       </w:rPr>
     </w:lvl>
   </w:abstractNum>
-  <w:abstractNum w:abstractNumId="29" w15:restartNumberingAfterBreak="0">
+  <w:abstractNum w:abstractNumId="29">
     <w:nsid w:val="7C4F2F35"/>
     <w:multiLevelType w:val="hybridMultilevel"/>
     <w:tmpl w:val="828CD258"/>
@@ -10831,7 +11061,7 @@
 </file>
 
 <file path=word/styles.xml><?xml version="1.0" encoding="utf-8"?>
-<w:styles xmlns:mc="http://schemas.openxmlformats.org/markup-compatibility/2006" xmlns:r="http://schemas.openxmlformats.org/officeDocument/2006/relationships" xmlns:w="http://schemas.openxmlformats.org/wordprocessingml/2006/main" xmlns:w14="http://schemas.microsoft.com/office/word/2010/wordml" xmlns:w15="http://schemas.microsoft.com/office/word/2012/wordml" xmlns:w16se="http://schemas.microsoft.com/office/word/2015/wordml/symex" mc:Ignorable="w14 w15 w16se">
+<w:styles xmlns:mc="http://schemas.openxmlformats.org/markup-compatibility/2006" xmlns:r="http://schemas.openxmlformats.org/officeDocument/2006/relationships" xmlns:w="http://schemas.openxmlformats.org/wordprocessingml/2006/main" xmlns:w14="http://schemas.microsoft.com/office/word/2010/wordml" xmlns:w15="http://schemas.microsoft.com/office/word/2012/wordml" mc:Ignorable="w14 w15">
   <w:docDefaults>
     <w:rPrDefault>
       <w:rPr>
@@ -10847,7 +11077,7 @@
       </w:pPr>
     </w:pPrDefault>
   </w:docDefaults>
-  <w:latentStyles w:defLockedState="0" w:defUIPriority="99" w:defSemiHidden="0" w:defUnhideWhenUsed="0" w:defQFormat="0" w:count="371">
+  <w:latentStyles w:defLockedState="0" w:defUIPriority="99" w:defSemiHidden="0" w:defUnhideWhenUsed="0" w:defQFormat="0" w:count="382">
     <w:lsdException w:name="Normal" w:uiPriority="0" w:qFormat="1"/>
     <w:lsdException w:name="heading 1" w:uiPriority="9" w:qFormat="1"/>
     <w:lsdException w:name="heading 2" w:semiHidden="1" w:uiPriority="9" w:unhideWhenUsed="1" w:qFormat="1"/>
@@ -10953,7 +11183,6 @@
     <w:lsdException w:name="HTML Sample" w:semiHidden="1" w:unhideWhenUsed="1"/>
     <w:lsdException w:name="HTML Typewriter" w:semiHidden="1" w:unhideWhenUsed="1"/>
     <w:lsdException w:name="HTML Variable" w:semiHidden="1" w:unhideWhenUsed="1"/>
-    <w:lsdException w:name="Normal Table" w:semiHidden="1" w:unhideWhenUsed="1"/>
     <w:lsdException w:name="annotation subject" w:semiHidden="1" w:unhideWhenUsed="1"/>
     <w:lsdException w:name="No List" w:semiHidden="1" w:unhideWhenUsed="1"/>
     <w:lsdException w:name="Outline List 1" w:semiHidden="1" w:unhideWhenUsed="1"/>
@@ -10999,11 +11228,9 @@
     <w:lsdException w:name="Table Subtle 1" w:semiHidden="1" w:unhideWhenUsed="1"/>
     <w:lsdException w:name="Table Subtle 2" w:semiHidden="1" w:unhideWhenUsed="1"/>
     <w:lsdException w:name="Table Web 1" w:semiHidden="1" w:unhideWhenUsed="1"/>
-    <w:lsdException w:name="Table Web 2" w:semiHidden="1" w:unhideWhenUsed="1"/>
     <w:lsdException w:name="Table Web 3" w:semiHidden="1" w:unhideWhenUsed="1"/>
     <w:lsdException w:name="Balloon Text" w:semiHidden="1" w:unhideWhenUsed="1"/>
     <w:lsdException w:name="Table Grid" w:uiPriority="39"/>
-    <w:lsdException w:name="Table Theme" w:semiHidden="1" w:unhideWhenUsed="1"/>
     <w:lsdException w:name="Placeholder Text" w:semiHidden="1"/>
     <w:lsdException w:name="No Spacing" w:uiPriority="1" w:qFormat="1"/>
     <w:lsdException w:name="Light Shading" w:uiPriority="60"/>
@@ -11219,6 +11446,8 @@
     <w:lsdException w:name="List Table 5 Dark Accent 6" w:uiPriority="50"/>
     <w:lsdException w:name="List Table 6 Colorful Accent 6" w:uiPriority="51"/>
     <w:lsdException w:name="List Table 7 Colorful Accent 6" w:uiPriority="52"/>
+    <w:lsdException w:name="Mention" w:semiHidden="1" w:unhideWhenUsed="1"/>
+    <w:lsdException w:name="Smart Hyperlink" w:semiHidden="1" w:unhideWhenUsed="1"/>
   </w:latentStyles>
   <w:style w:type="paragraph" w:default="1" w:styleId="Normal">
     <w:name w:val="Normal"/>

</xml_diff>